<commit_message>
un poco de trabajo
</commit_message>
<xml_diff>
--- a/P4/DIU_report-template-usability-testOK (3).docx
+++ b/P4/DIU_report-template-usability-testOK (3).docx
@@ -1741,14 +1741,77 @@
       <w:pPr>
         <w:ind w:left="720"/>
         <w:rPr>
-          <w:rFonts w:ascii="Verdana" w:hAnsi="Verdana" w:eastAsia="Verdana" w:cs="Verdana"/>
+          <w:rFonts w:hint="default" w:ascii="Verdana" w:hAnsi="Verdana" w:eastAsia="Verdana" w:cs="Verdana"/>
           <w:color w:val="666699"/>
           <w:sz w:val="20"/>
           <w:szCs w:val="20"/>
-        </w:rPr>
-      </w:pPr>
-      <w:bookmarkStart w:id="1" w:name="_GoBack"/>
-      <w:bookmarkEnd w:id="1"/>
+          <w:lang w:val="es-ES"/>
+        </w:rPr>
+      </w:pPr>
+      <w:r>
+        <w:rPr>
+          <w:rFonts w:hint="default" w:ascii="Verdana" w:hAnsi="Verdana" w:eastAsia="Verdana" w:cs="Verdana"/>
+          <w:color w:val="666699"/>
+          <w:sz w:val="20"/>
+          <w:szCs w:val="20"/>
+          <w:lang w:val="es-ES"/>
+        </w:rPr>
+        <w:t>El equipo de Paquito Gaming ha sido el en cargado de realizar un test de usabilidad sobre la propuesta “</w:t>
+      </w:r>
+      <w:r>
+        <w:rPr>
+          <w:rFonts w:hint="default" w:ascii="Verdana" w:hAnsi="Verdana" w:eastAsia="Verdana"/>
+          <w:color w:val="666699"/>
+          <w:sz w:val="20"/>
+          <w:szCs w:val="20"/>
+          <w:lang w:val="es-ES"/>
+        </w:rPr>
+        <w:t>Más temático con trivial en Carlota Braun</w:t>
+      </w:r>
+      <w:r>
+        <w:rPr>
+          <w:rFonts w:hint="default" w:ascii="Verdana" w:hAnsi="Verdana" w:eastAsia="Verdana" w:cs="Verdana"/>
+          <w:color w:val="666699"/>
+          <w:sz w:val="20"/>
+          <w:szCs w:val="20"/>
+          <w:lang w:val="es-ES"/>
+        </w:rPr>
+        <w:t>” del equipo “Ashen Two” con el objeto de realizar un análisis de los diferentes aspectos de la aplicación y proporcionar diferentes puntos a mejorar en los mismas.</w:t>
+      </w:r>
+    </w:p>
+    <w:p>
+      <w:pPr>
+        <w:ind w:left="720"/>
+        <w:rPr>
+          <w:rFonts w:hint="default" w:ascii="Verdana" w:hAnsi="Verdana" w:eastAsia="Verdana" w:cs="Verdana"/>
+          <w:color w:val="666699"/>
+          <w:sz w:val="20"/>
+          <w:szCs w:val="20"/>
+          <w:lang w:val="es-ES"/>
+        </w:rPr>
+      </w:pPr>
+    </w:p>
+    <w:p>
+      <w:pPr>
+        <w:ind w:left="720"/>
+        <w:rPr>
+          <w:rFonts w:hint="default" w:ascii="Verdana" w:hAnsi="Verdana" w:eastAsia="Verdana" w:cs="Verdana"/>
+          <w:color w:val="666699"/>
+          <w:sz w:val="20"/>
+          <w:szCs w:val="20"/>
+          <w:lang w:val="es-ES"/>
+        </w:rPr>
+      </w:pPr>
+      <w:r>
+        <w:rPr>
+          <w:rFonts w:hint="default" w:ascii="Verdana" w:hAnsi="Verdana" w:eastAsia="Verdana" w:cs="Verdana"/>
+          <w:color w:val="666699"/>
+          <w:sz w:val="20"/>
+          <w:szCs w:val="20"/>
+          <w:lang w:val="es-ES"/>
+        </w:rPr>
+        <w:t>Se han simulado tan solo 2 usuarios para la realización de estos tests, por lo que las conclusiones y valoraciones finales obtenidas no son una muestra realmente representativa de la propuesta.</w:t>
+      </w:r>
     </w:p>
     <w:p>
       <w:pPr>
@@ -1815,23 +1878,291 @@
     </w:p>
     <w:p>
       <w:pPr>
-        <w:ind w:left="720"/>
-        <w:rPr>
-          <w:rFonts w:ascii="Verdana" w:hAnsi="Verdana" w:eastAsia="Verdana" w:cs="Verdana"/>
-          <w:color w:val="FF0000"/>
-          <w:sz w:val="20"/>
-          <w:szCs w:val="20"/>
-        </w:rPr>
-      </w:pPr>
-      <w:r>
-        <w:rPr>
-          <w:rFonts w:ascii="Verdana" w:hAnsi="Verdana" w:eastAsia="Verdana" w:cs="Verdana"/>
-          <w:color w:val="FF0000"/>
-          <w:sz w:val="20"/>
-          <w:szCs w:val="20"/>
-        </w:rPr>
-        <w:t xml:space="preserve">[Metodología, sesiones…] </w:t>
-      </w:r>
+        <w:keepNext/>
+        <w:keepLines/>
+        <w:pBdr>
+          <w:top w:val="none" w:color="auto" w:sz="0" w:space="0"/>
+          <w:left w:val="none" w:color="auto" w:sz="0" w:space="0"/>
+          <w:bottom w:val="none" w:color="auto" w:sz="0" w:space="0"/>
+          <w:right w:val="none" w:color="auto" w:sz="0" w:space="0"/>
+          <w:between w:val="none" w:color="auto" w:sz="0" w:space="0"/>
+        </w:pBdr>
+        <w:spacing w:before="200"/>
+        <w:ind w:left="720" w:hanging="720"/>
+        <w:rPr>
+          <w:rFonts w:hint="default" w:ascii="Calibri" w:hAnsi="Calibri" w:eastAsia="Calibri" w:cs="Calibri"/>
+          <w:b w:val="0"/>
+          <w:bCs/>
+          <w:color w:val="000000"/>
+          <w:lang w:val="es-ES"/>
+        </w:rPr>
+      </w:pPr>
+      <w:r>
+        <w:rPr>
+          <w:rFonts w:hint="default" w:ascii="Calibri" w:hAnsi="Calibri" w:eastAsia="Calibri" w:cs="Calibri"/>
+          <w:b/>
+          <w:color w:val="000000"/>
+          <w:lang w:val="es-ES"/>
+        </w:rPr>
+        <w:tab/>
+      </w:r>
+      <w:r>
+        <w:rPr>
+          <w:rFonts w:hint="default" w:ascii="Calibri" w:hAnsi="Calibri" w:eastAsia="Calibri" w:cs="Calibri"/>
+          <w:b w:val="0"/>
+          <w:bCs/>
+          <w:color w:val="000000"/>
+          <w:lang w:val="es-ES"/>
+        </w:rPr>
+        <w:t>Para la realización de los tests, los 2 usuarios mencionados anteriormente fueron creados de manera aleatoria siguiendo una plantilla con diferentes opciones. Siguiendo estas opciones obtenidas se diseñaron unos parámetros de usuario (sexo, edad, ocupación...) representativos del resultado.</w:t>
+      </w:r>
+    </w:p>
+    <w:p>
+      <w:pPr>
+        <w:keepNext/>
+        <w:keepLines/>
+        <w:pBdr>
+          <w:top w:val="none" w:color="auto" w:sz="0" w:space="0"/>
+          <w:left w:val="none" w:color="auto" w:sz="0" w:space="0"/>
+          <w:bottom w:val="none" w:color="auto" w:sz="0" w:space="0"/>
+          <w:right w:val="none" w:color="auto" w:sz="0" w:space="0"/>
+          <w:between w:val="none" w:color="auto" w:sz="0" w:space="0"/>
+        </w:pBdr>
+        <w:spacing w:before="200"/>
+        <w:ind w:left="720" w:hanging="720"/>
+        <w:rPr>
+          <w:rFonts w:hint="default" w:ascii="Calibri" w:hAnsi="Calibri" w:eastAsia="Calibri" w:cs="Calibri"/>
+          <w:b w:val="0"/>
+          <w:bCs/>
+          <w:color w:val="000000"/>
+          <w:lang w:val="es-ES"/>
+        </w:rPr>
+      </w:pPr>
+      <w:r>
+        <w:rPr>
+          <w:rFonts w:ascii="SimSun" w:hAnsi="SimSun" w:eastAsia="SimSun" w:cs="SimSun"/>
+          <w:sz w:val="24"/>
+          <w:szCs w:val="24"/>
+        </w:rPr>
+        <w:drawing>
+          <wp:anchor distT="0" distB="0" distL="114300" distR="114300" simplePos="0" relativeHeight="251659264" behindDoc="0" locked="0" layoutInCell="1" allowOverlap="1">
+            <wp:simplePos x="0" y="0"/>
+            <wp:positionH relativeFrom="column">
+              <wp:posOffset>-323850</wp:posOffset>
+            </wp:positionH>
+            <wp:positionV relativeFrom="paragraph">
+              <wp:posOffset>230505</wp:posOffset>
+            </wp:positionV>
+            <wp:extent cx="6535420" cy="1692275"/>
+            <wp:effectExtent l="0" t="0" r="17780" b="3175"/>
+            <wp:wrapSquare wrapText="bothSides"/>
+            <wp:docPr id="5" name="Picture 1" descr="IMG_256"/>
+            <wp:cNvGraphicFramePr>
+              <a:graphicFrameLocks xmlns:a="http://schemas.openxmlformats.org/drawingml/2006/main" noChangeAspect="1"/>
+            </wp:cNvGraphicFramePr>
+            <a:graphic xmlns:a="http://schemas.openxmlformats.org/drawingml/2006/main">
+              <a:graphicData uri="http://schemas.openxmlformats.org/drawingml/2006/picture">
+                <pic:pic xmlns:pic="http://schemas.openxmlformats.org/drawingml/2006/picture">
+                  <pic:nvPicPr>
+                    <pic:cNvPr id="5" name="Picture 1" descr="IMG_256"/>
+                    <pic:cNvPicPr>
+                      <a:picLocks noChangeAspect="1"/>
+                    </pic:cNvPicPr>
+                  </pic:nvPicPr>
+                  <pic:blipFill>
+                    <a:blip r:embed="rId12"/>
+                    <a:stretch>
+                      <a:fillRect/>
+                    </a:stretch>
+                  </pic:blipFill>
+                  <pic:spPr>
+                    <a:xfrm>
+                      <a:off x="0" y="0"/>
+                      <a:ext cx="6535420" cy="1692275"/>
+                    </a:xfrm>
+                    <a:prstGeom prst="rect">
+                      <a:avLst/>
+                    </a:prstGeom>
+                    <a:noFill/>
+                    <a:ln w="9525">
+                      <a:noFill/>
+                    </a:ln>
+                  </pic:spPr>
+                </pic:pic>
+              </a:graphicData>
+            </a:graphic>
+          </wp:anchor>
+        </w:drawing>
+      </w:r>
+      <w:r>
+        <w:rPr>
+          <w:rFonts w:hint="default" w:ascii="Calibri" w:hAnsi="Calibri" w:eastAsia="Calibri" w:cs="Calibri"/>
+          <w:b w:val="0"/>
+          <w:bCs/>
+          <w:color w:val="000000"/>
+          <w:lang w:val="es-ES"/>
+        </w:rPr>
+        <w:tab/>
+        <w:t xml:space="preserve">Posteriormente, a estos usuarios llevaron a cabo un cuestionario SUS, donde puntuaban desde 1 (desacuerdo) hasta 5  (acuerdo) qué le parecían la distintos elementos y/o cualidades de la aplicación. </w:t>
+      </w:r>
+    </w:p>
+    <w:p>
+      <w:pPr>
+        <w:keepNext/>
+        <w:keepLines/>
+        <w:pBdr>
+          <w:top w:val="none" w:color="auto" w:sz="0" w:space="0"/>
+          <w:left w:val="none" w:color="auto" w:sz="0" w:space="0"/>
+          <w:bottom w:val="none" w:color="auto" w:sz="0" w:space="0"/>
+          <w:right w:val="none" w:color="auto" w:sz="0" w:space="0"/>
+          <w:between w:val="none" w:color="auto" w:sz="0" w:space="0"/>
+        </w:pBdr>
+        <w:spacing w:before="200"/>
+        <w:ind w:left="720" w:hanging="720"/>
+        <w:rPr>
+          <w:rFonts w:hint="default" w:ascii="Calibri" w:hAnsi="Calibri" w:eastAsia="Calibri" w:cs="Calibri"/>
+          <w:b w:val="0"/>
+          <w:bCs/>
+          <w:color w:val="000000"/>
+          <w:lang w:val="es-ES"/>
+        </w:rPr>
+      </w:pPr>
+    </w:p>
+    <w:p>
+      <w:pPr>
+        <w:keepNext/>
+        <w:keepLines/>
+        <w:pBdr>
+          <w:top w:val="none" w:color="auto" w:sz="0" w:space="0"/>
+          <w:left w:val="none" w:color="auto" w:sz="0" w:space="0"/>
+          <w:bottom w:val="none" w:color="auto" w:sz="0" w:space="0"/>
+          <w:right w:val="none" w:color="auto" w:sz="0" w:space="0"/>
+          <w:between w:val="none" w:color="auto" w:sz="0" w:space="0"/>
+        </w:pBdr>
+        <w:spacing w:before="200"/>
+        <w:ind w:left="720" w:hanging="720"/>
+        <w:rPr>
+          <w:rFonts w:hint="default" w:ascii="Calibri" w:hAnsi="Calibri" w:eastAsia="Calibri" w:cs="Calibri"/>
+          <w:b w:val="0"/>
+          <w:bCs/>
+          <w:color w:val="000000"/>
+          <w:lang w:val="es-ES"/>
+        </w:rPr>
+      </w:pPr>
+      <w:r>
+        <w:rPr>
+          <w:rFonts w:hint="default" w:ascii="Calibri" w:hAnsi="Calibri" w:eastAsia="Calibri" w:cs="Calibri"/>
+          <w:b w:val="0"/>
+          <w:bCs/>
+          <w:color w:val="000000"/>
+          <w:lang w:val="es-ES"/>
+        </w:rPr>
+        <w:t>ESTOS SON LOS RESULTADOS, TENGO QUE PONERLOS MÁS ABAJO</w:t>
+      </w:r>
+    </w:p>
+    <w:p>
+      <w:pPr>
+        <w:keepNext/>
+        <w:keepLines/>
+        <w:pBdr>
+          <w:top w:val="none" w:color="auto" w:sz="0" w:space="0"/>
+          <w:left w:val="none" w:color="auto" w:sz="0" w:space="0"/>
+          <w:bottom w:val="none" w:color="auto" w:sz="0" w:space="0"/>
+          <w:right w:val="none" w:color="auto" w:sz="0" w:space="0"/>
+          <w:between w:val="none" w:color="auto" w:sz="0" w:space="0"/>
+        </w:pBdr>
+        <w:spacing w:before="200"/>
+        <w:ind w:left="720" w:firstLine="0" w:firstLineChars="0"/>
+        <w:rPr>
+          <w:rFonts w:hint="default" w:ascii="Calibri" w:hAnsi="Calibri" w:eastAsia="Calibri" w:cs="Calibri"/>
+          <w:b w:val="0"/>
+          <w:bCs/>
+          <w:color w:val="000000"/>
+          <w:lang w:val="es-ES"/>
+        </w:rPr>
+      </w:pPr>
+      <w:r>
+        <w:rPr>
+          <w:rFonts w:hint="default" w:ascii="Calibri" w:hAnsi="Calibri" w:eastAsia="Calibri" w:cs="Calibri"/>
+          <w:b w:val="0"/>
+          <w:bCs/>
+          <w:color w:val="000000"/>
+          <w:lang w:val="es-ES"/>
+        </w:rPr>
+        <w:t xml:space="preserve">Al tratarse de una muestra de tan solo 2 usuarios los resultados obtenidos no son muy homogéneos y dependen en gran medida de los usuarios usados. Sin embargo, se puede observar que la aplicación cuenta con un </w:t>
+      </w:r>
+      <w:r>
+        <w:rPr>
+          <w:rFonts w:hint="default" w:ascii="Calibri" w:hAnsi="Calibri" w:eastAsia="Calibri" w:cs="Calibri"/>
+          <w:b/>
+          <w:bCs w:val="0"/>
+          <w:color w:val="000000"/>
+          <w:lang w:val="es-ES"/>
+        </w:rPr>
+        <w:t>problema</w:t>
+      </w:r>
+      <w:r>
+        <w:rPr>
+          <w:rFonts w:hint="default" w:ascii="Calibri" w:hAnsi="Calibri" w:eastAsia="Calibri" w:cs="Calibri"/>
+          <w:b w:val="0"/>
+          <w:bCs/>
+          <w:color w:val="000000"/>
+          <w:lang w:val="es-ES"/>
+        </w:rPr>
+        <w:t xml:space="preserve"> en la</w:t>
+      </w:r>
+      <w:r>
+        <w:rPr>
+          <w:rFonts w:hint="default" w:ascii="Calibri" w:hAnsi="Calibri" w:eastAsia="Calibri" w:cs="Calibri"/>
+          <w:b/>
+          <w:bCs w:val="0"/>
+          <w:color w:val="000000"/>
+          <w:lang w:val="es-ES"/>
+        </w:rPr>
+        <w:t xml:space="preserve"> integración de sus funcionalidades (LUIS, ESCRIBE TÚ CUÁLES SON, QUE LE PUSISTE MALA NOTA)</w:t>
+      </w:r>
+      <w:r>
+        <w:rPr>
+          <w:rFonts w:hint="default" w:ascii="Calibri" w:hAnsi="Calibri" w:eastAsia="Calibri" w:cs="Calibri"/>
+          <w:b w:val="0"/>
+          <w:bCs/>
+          <w:color w:val="000000"/>
+          <w:lang w:val="es-ES"/>
+        </w:rPr>
+        <w:t>. Además, por parte del equipo de testeo hemos de remarcar que la aplicación también cuenta con otros problemas de “</w:t>
+      </w:r>
+      <w:r>
+        <w:rPr>
+          <w:rFonts w:hint="default" w:ascii="Calibri" w:hAnsi="Calibri" w:eastAsia="Calibri" w:cs="Calibri"/>
+          <w:b/>
+          <w:bCs w:val="0"/>
+          <w:color w:val="000000"/>
+          <w:lang w:val="es-ES"/>
+        </w:rPr>
+        <w:t>User Experience</w:t>
+      </w:r>
+      <w:r>
+        <w:rPr>
+          <w:rFonts w:hint="default" w:ascii="Calibri" w:hAnsi="Calibri" w:eastAsia="Calibri" w:cs="Calibri"/>
+          <w:b w:val="0"/>
+          <w:bCs/>
+          <w:color w:val="000000"/>
+          <w:lang w:val="es-ES"/>
+        </w:rPr>
+        <w:t xml:space="preserve">“ y </w:t>
+      </w:r>
+      <w:r>
+        <w:rPr>
+          <w:rFonts w:hint="default" w:ascii="Calibri" w:hAnsi="Calibri" w:eastAsia="Calibri" w:cs="Calibri"/>
+          <w:b/>
+          <w:bCs w:val="0"/>
+          <w:color w:val="000000"/>
+          <w:lang w:val="es-ES"/>
+        </w:rPr>
+        <w:t>accesibilidad.</w:t>
+      </w:r>
+      <w:bookmarkStart w:id="1" w:name="_GoBack"/>
+      <w:bookmarkEnd w:id="1"/>
     </w:p>
     <w:p>
       <w:pPr>
@@ -2453,1587 +2784,6 @@
     </w:p>
     <w:p>
       <w:pPr>
-        <w:spacing w:after="60"/>
-        <w:rPr>
-          <w:rFonts w:ascii="Verdana" w:hAnsi="Verdana" w:eastAsia="Verdana" w:cs="Verdana"/>
-          <w:color w:val="003366"/>
-          <w:sz w:val="18"/>
-          <w:szCs w:val="18"/>
-        </w:rPr>
-      </w:pPr>
-      <w:r>
-        <w:rPr>
-          <w:rFonts w:ascii="Verdana" w:hAnsi="Verdana" w:eastAsia="Verdana" w:cs="Verdana"/>
-          <w:b/>
-          <w:color w:val="666699"/>
-          <w:sz w:val="20"/>
-          <w:szCs w:val="20"/>
-        </w:rPr>
-        <w:tab/>
-      </w:r>
-      <w:r>
-        <w:rPr>
-          <w:rFonts w:ascii="Verdana" w:hAnsi="Verdana" w:eastAsia="Verdana" w:cs="Verdana"/>
-          <w:b/>
-          <w:color w:val="003366"/>
-          <w:sz w:val="20"/>
-          <w:szCs w:val="20"/>
-        </w:rPr>
-        <w:t xml:space="preserve">     </w:t>
-      </w:r>
-      <w:r>
-        <w:rPr>
-          <w:rFonts w:ascii="Verdana" w:hAnsi="Verdana" w:eastAsia="Verdana" w:cs="Verdana"/>
-          <w:b/>
-          <w:color w:val="003366"/>
-          <w:sz w:val="18"/>
-          <w:szCs w:val="18"/>
-        </w:rPr>
-        <w:t>Task Completion Rates</w:t>
-      </w:r>
-    </w:p>
-    <w:tbl>
-      <w:tblPr>
-        <w:tblStyle w:val="16"/>
-        <w:tblW w:w="7109" w:type="dxa"/>
-        <w:jc w:val="center"/>
-        <w:tblBorders>
-          <w:top w:val="single" w:color="003366" w:sz="4" w:space="0"/>
-          <w:left w:val="single" w:color="003366" w:sz="4" w:space="0"/>
-          <w:bottom w:val="single" w:color="003366" w:sz="4" w:space="0"/>
-          <w:right w:val="single" w:color="003366" w:sz="4" w:space="0"/>
-          <w:insideH w:val="single" w:color="003366" w:sz="4" w:space="0"/>
-          <w:insideV w:val="single" w:color="003366" w:sz="4" w:space="0"/>
-        </w:tblBorders>
-        <w:tblLayout w:type="fixed"/>
-        <w:tblCellMar>
-          <w:top w:w="0" w:type="dxa"/>
-          <w:left w:w="108" w:type="dxa"/>
-          <w:bottom w:w="0" w:type="dxa"/>
-          <w:right w:w="108" w:type="dxa"/>
-        </w:tblCellMar>
-      </w:tblPr>
-      <w:tblGrid>
-        <w:gridCol w:w="1349"/>
-        <w:gridCol w:w="900"/>
-        <w:gridCol w:w="900"/>
-        <w:gridCol w:w="900"/>
-        <w:gridCol w:w="1080"/>
-        <w:gridCol w:w="900"/>
-        <w:gridCol w:w="1080"/>
-      </w:tblGrid>
-      <w:tr>
-        <w:tblPrEx>
-          <w:tblBorders>
-            <w:top w:val="single" w:color="003366" w:sz="4" w:space="0"/>
-            <w:left w:val="single" w:color="003366" w:sz="4" w:space="0"/>
-            <w:bottom w:val="single" w:color="003366" w:sz="4" w:space="0"/>
-            <w:right w:val="single" w:color="003366" w:sz="4" w:space="0"/>
-            <w:insideH w:val="single" w:color="003366" w:sz="4" w:space="0"/>
-            <w:insideV w:val="single" w:color="003366" w:sz="4" w:space="0"/>
-          </w:tblBorders>
-          <w:tblCellMar>
-            <w:top w:w="0" w:type="dxa"/>
-            <w:left w:w="108" w:type="dxa"/>
-            <w:bottom w:w="0" w:type="dxa"/>
-            <w:right w:w="108" w:type="dxa"/>
-          </w:tblCellMar>
-        </w:tblPrEx>
-        <w:trPr>
-          <w:trHeight w:val="460" w:hRule="atLeast"/>
-          <w:jc w:val="center"/>
-        </w:trPr>
-        <w:tc>
-          <w:tcPr>
-            <w:tcW w:w="1349" w:type="dxa"/>
-            <w:shd w:val="clear" w:color="auto" w:fill="003366"/>
-            <w:vAlign w:val="center"/>
-          </w:tcPr>
-          <w:p>
-            <w:pPr>
-              <w:rPr>
-                <w:rFonts w:ascii="Verdana" w:hAnsi="Verdana" w:eastAsia="Verdana" w:cs="Verdana"/>
-                <w:color w:val="FFFFFF"/>
-                <w:sz w:val="16"/>
-                <w:szCs w:val="16"/>
-              </w:rPr>
-            </w:pPr>
-            <w:r>
-              <w:rPr>
-                <w:rFonts w:ascii="Verdana" w:hAnsi="Verdana" w:eastAsia="Verdana" w:cs="Verdana"/>
-                <w:b/>
-                <w:color w:val="FFFFFF"/>
-                <w:sz w:val="16"/>
-                <w:szCs w:val="16"/>
-              </w:rPr>
-              <w:t>Participant</w:t>
-            </w:r>
-          </w:p>
-        </w:tc>
-        <w:tc>
-          <w:tcPr>
-            <w:tcW w:w="900" w:type="dxa"/>
-            <w:shd w:val="clear" w:color="auto" w:fill="003366"/>
-            <w:vAlign w:val="center"/>
-          </w:tcPr>
-          <w:p>
-            <w:pPr>
-              <w:jc w:val="center"/>
-              <w:rPr>
-                <w:rFonts w:ascii="Verdana" w:hAnsi="Verdana" w:eastAsia="Verdana" w:cs="Verdana"/>
-                <w:color w:val="FFFFFF"/>
-                <w:sz w:val="16"/>
-                <w:szCs w:val="16"/>
-              </w:rPr>
-            </w:pPr>
-            <w:r>
-              <w:rPr>
-                <w:rFonts w:ascii="Verdana" w:hAnsi="Verdana" w:eastAsia="Verdana" w:cs="Verdana"/>
-                <w:b/>
-                <w:color w:val="FFFFFF"/>
-                <w:sz w:val="16"/>
-                <w:szCs w:val="16"/>
-              </w:rPr>
-              <w:t>Task 1</w:t>
-            </w:r>
-          </w:p>
-        </w:tc>
-        <w:tc>
-          <w:tcPr>
-            <w:tcW w:w="900" w:type="dxa"/>
-            <w:shd w:val="clear" w:color="auto" w:fill="003366"/>
-            <w:vAlign w:val="center"/>
-          </w:tcPr>
-          <w:p>
-            <w:pPr>
-              <w:jc w:val="center"/>
-              <w:rPr>
-                <w:rFonts w:ascii="Verdana" w:hAnsi="Verdana" w:eastAsia="Verdana" w:cs="Verdana"/>
-                <w:color w:val="FFFFFF"/>
-                <w:sz w:val="16"/>
-                <w:szCs w:val="16"/>
-              </w:rPr>
-            </w:pPr>
-            <w:r>
-              <w:rPr>
-                <w:rFonts w:ascii="Verdana" w:hAnsi="Verdana" w:eastAsia="Verdana" w:cs="Verdana"/>
-                <w:b/>
-                <w:color w:val="FFFFFF"/>
-                <w:sz w:val="16"/>
-                <w:szCs w:val="16"/>
-              </w:rPr>
-              <w:t>Task 2</w:t>
-            </w:r>
-          </w:p>
-        </w:tc>
-        <w:tc>
-          <w:tcPr>
-            <w:tcW w:w="900" w:type="dxa"/>
-            <w:shd w:val="clear" w:color="auto" w:fill="003366"/>
-            <w:vAlign w:val="center"/>
-          </w:tcPr>
-          <w:p>
-            <w:pPr>
-              <w:jc w:val="center"/>
-              <w:rPr>
-                <w:rFonts w:ascii="Verdana" w:hAnsi="Verdana" w:eastAsia="Verdana" w:cs="Verdana"/>
-                <w:color w:val="FFFFFF"/>
-                <w:sz w:val="16"/>
-                <w:szCs w:val="16"/>
-              </w:rPr>
-            </w:pPr>
-            <w:r>
-              <w:rPr>
-                <w:rFonts w:ascii="Verdana" w:hAnsi="Verdana" w:eastAsia="Verdana" w:cs="Verdana"/>
-                <w:b/>
-                <w:color w:val="FFFFFF"/>
-                <w:sz w:val="16"/>
-                <w:szCs w:val="16"/>
-              </w:rPr>
-              <w:t>Task 3</w:t>
-            </w:r>
-          </w:p>
-        </w:tc>
-        <w:tc>
-          <w:tcPr>
-            <w:tcW w:w="1080" w:type="dxa"/>
-            <w:shd w:val="clear" w:color="auto" w:fill="003366"/>
-            <w:vAlign w:val="center"/>
-          </w:tcPr>
-          <w:p>
-            <w:pPr>
-              <w:jc w:val="center"/>
-              <w:rPr>
-                <w:rFonts w:ascii="Verdana" w:hAnsi="Verdana" w:eastAsia="Verdana" w:cs="Verdana"/>
-                <w:color w:val="FFFFFF"/>
-                <w:sz w:val="16"/>
-                <w:szCs w:val="16"/>
-              </w:rPr>
-            </w:pPr>
-            <w:r>
-              <w:rPr>
-                <w:rFonts w:ascii="Verdana" w:hAnsi="Verdana" w:eastAsia="Verdana" w:cs="Verdana"/>
-                <w:b/>
-                <w:color w:val="FFFFFF"/>
-                <w:sz w:val="16"/>
-                <w:szCs w:val="16"/>
-              </w:rPr>
-              <w:t>Task 4</w:t>
-            </w:r>
-          </w:p>
-        </w:tc>
-        <w:tc>
-          <w:tcPr>
-            <w:tcW w:w="900" w:type="dxa"/>
-            <w:shd w:val="clear" w:color="auto" w:fill="003366"/>
-            <w:vAlign w:val="center"/>
-          </w:tcPr>
-          <w:p>
-            <w:pPr>
-              <w:jc w:val="center"/>
-              <w:rPr>
-                <w:rFonts w:ascii="Verdana" w:hAnsi="Verdana" w:eastAsia="Verdana" w:cs="Verdana"/>
-                <w:color w:val="FFFFFF"/>
-                <w:sz w:val="16"/>
-                <w:szCs w:val="16"/>
-              </w:rPr>
-            </w:pPr>
-            <w:r>
-              <w:rPr>
-                <w:rFonts w:ascii="Verdana" w:hAnsi="Verdana" w:eastAsia="Verdana" w:cs="Verdana"/>
-                <w:b/>
-                <w:color w:val="FFFFFF"/>
-                <w:sz w:val="16"/>
-                <w:szCs w:val="16"/>
-              </w:rPr>
-              <w:t>Task 5</w:t>
-            </w:r>
-          </w:p>
-        </w:tc>
-        <w:tc>
-          <w:tcPr>
-            <w:tcW w:w="1080" w:type="dxa"/>
-            <w:shd w:val="clear" w:color="auto" w:fill="003366"/>
-            <w:vAlign w:val="center"/>
-          </w:tcPr>
-          <w:p>
-            <w:pPr>
-              <w:jc w:val="center"/>
-              <w:rPr>
-                <w:rFonts w:ascii="Verdana" w:hAnsi="Verdana" w:eastAsia="Verdana" w:cs="Verdana"/>
-                <w:color w:val="FFFFFF"/>
-                <w:sz w:val="16"/>
-                <w:szCs w:val="16"/>
-              </w:rPr>
-            </w:pPr>
-            <w:r>
-              <w:rPr>
-                <w:rFonts w:ascii="Verdana" w:hAnsi="Verdana" w:eastAsia="Verdana" w:cs="Verdana"/>
-                <w:b/>
-                <w:color w:val="FFFFFF"/>
-                <w:sz w:val="16"/>
-                <w:szCs w:val="16"/>
-              </w:rPr>
-              <w:t>Task 6</w:t>
-            </w:r>
-          </w:p>
-        </w:tc>
-      </w:tr>
-      <w:tr>
-        <w:tblPrEx>
-          <w:tblBorders>
-            <w:top w:val="single" w:color="003366" w:sz="4" w:space="0"/>
-            <w:left w:val="single" w:color="003366" w:sz="4" w:space="0"/>
-            <w:bottom w:val="single" w:color="003366" w:sz="4" w:space="0"/>
-            <w:right w:val="single" w:color="003366" w:sz="4" w:space="0"/>
-            <w:insideH w:val="single" w:color="003366" w:sz="4" w:space="0"/>
-            <w:insideV w:val="single" w:color="003366" w:sz="4" w:space="0"/>
-          </w:tblBorders>
-          <w:tblCellMar>
-            <w:top w:w="0" w:type="dxa"/>
-            <w:left w:w="108" w:type="dxa"/>
-            <w:bottom w:w="0" w:type="dxa"/>
-            <w:right w:w="108" w:type="dxa"/>
-          </w:tblCellMar>
-        </w:tblPrEx>
-        <w:trPr>
-          <w:trHeight w:val="400" w:hRule="atLeast"/>
-          <w:jc w:val="center"/>
-        </w:trPr>
-        <w:tc>
-          <w:tcPr>
-            <w:tcW w:w="1349" w:type="dxa"/>
-            <w:vAlign w:val="center"/>
-          </w:tcPr>
-          <w:p>
-            <w:pPr>
-              <w:jc w:val="center"/>
-              <w:rPr>
-                <w:rFonts w:ascii="Verdana" w:hAnsi="Verdana" w:eastAsia="Verdana" w:cs="Verdana"/>
-                <w:color w:val="000000"/>
-                <w:sz w:val="16"/>
-                <w:szCs w:val="16"/>
-              </w:rPr>
-            </w:pPr>
-            <w:r>
-              <w:rPr>
-                <w:rFonts w:ascii="Verdana" w:hAnsi="Verdana" w:eastAsia="Verdana" w:cs="Verdana"/>
-                <w:b/>
-                <w:color w:val="000000"/>
-                <w:sz w:val="16"/>
-                <w:szCs w:val="16"/>
-              </w:rPr>
-              <w:t>1</w:t>
-            </w:r>
-          </w:p>
-        </w:tc>
-        <w:tc>
-          <w:tcPr>
-            <w:tcW w:w="900" w:type="dxa"/>
-            <w:vAlign w:val="center"/>
-          </w:tcPr>
-          <w:p>
-            <w:pPr>
-              <w:jc w:val="center"/>
-              <w:rPr>
-                <w:rFonts w:ascii="Verdana" w:hAnsi="Verdana" w:eastAsia="Verdana" w:cs="Verdana"/>
-                <w:color w:val="003366"/>
-                <w:sz w:val="16"/>
-                <w:szCs w:val="16"/>
-              </w:rPr>
-            </w:pPr>
-            <w:r>
-              <w:rPr>
-                <w:rFonts w:ascii="Arial Unicode MS" w:hAnsi="Arial Unicode MS" w:eastAsia="Arial Unicode MS" w:cs="Arial Unicode MS"/>
-                <w:color w:val="003366"/>
-                <w:sz w:val="16"/>
-                <w:szCs w:val="16"/>
-              </w:rPr>
-              <w:t>√</w:t>
-            </w:r>
-          </w:p>
-        </w:tc>
-        <w:tc>
-          <w:tcPr>
-            <w:tcW w:w="900" w:type="dxa"/>
-            <w:vAlign w:val="center"/>
-          </w:tcPr>
-          <w:p>
-            <w:pPr>
-              <w:jc w:val="center"/>
-              <w:rPr>
-                <w:rFonts w:ascii="Verdana" w:hAnsi="Verdana" w:eastAsia="Verdana" w:cs="Verdana"/>
-                <w:color w:val="FF0000"/>
-                <w:sz w:val="16"/>
-                <w:szCs w:val="16"/>
-              </w:rPr>
-            </w:pPr>
-            <w:r>
-              <w:rPr>
-                <w:rFonts w:ascii="Verdana" w:hAnsi="Verdana" w:eastAsia="Verdana" w:cs="Verdana"/>
-                <w:b/>
-                <w:color w:val="FF0000"/>
-                <w:sz w:val="16"/>
-                <w:szCs w:val="16"/>
-              </w:rPr>
-              <w:t xml:space="preserve">- </w:t>
-            </w:r>
-          </w:p>
-        </w:tc>
-        <w:tc>
-          <w:tcPr>
-            <w:tcW w:w="900" w:type="dxa"/>
-            <w:vAlign w:val="center"/>
-          </w:tcPr>
-          <w:p>
-            <w:pPr>
-              <w:jc w:val="center"/>
-              <w:rPr>
-                <w:rFonts w:ascii="Verdana" w:hAnsi="Verdana" w:eastAsia="Verdana" w:cs="Verdana"/>
-                <w:color w:val="003366"/>
-                <w:sz w:val="16"/>
-                <w:szCs w:val="16"/>
-              </w:rPr>
-            </w:pPr>
-            <w:r>
-              <w:rPr>
-                <w:rFonts w:ascii="Arial Unicode MS" w:hAnsi="Arial Unicode MS" w:eastAsia="Arial Unicode MS" w:cs="Arial Unicode MS"/>
-                <w:b/>
-                <w:color w:val="003366"/>
-                <w:sz w:val="16"/>
-                <w:szCs w:val="16"/>
-              </w:rPr>
-              <w:t xml:space="preserve">√ </w:t>
-            </w:r>
-          </w:p>
-        </w:tc>
-        <w:tc>
-          <w:tcPr>
-            <w:tcW w:w="1080" w:type="dxa"/>
-            <w:vAlign w:val="center"/>
-          </w:tcPr>
-          <w:p>
-            <w:pPr>
-              <w:jc w:val="center"/>
-              <w:rPr>
-                <w:rFonts w:ascii="Verdana" w:hAnsi="Verdana" w:eastAsia="Verdana" w:cs="Verdana"/>
-                <w:color w:val="FF0000"/>
-                <w:sz w:val="16"/>
-                <w:szCs w:val="16"/>
-              </w:rPr>
-            </w:pPr>
-            <w:r>
-              <w:rPr>
-                <w:rFonts w:ascii="Verdana" w:hAnsi="Verdana" w:eastAsia="Verdana" w:cs="Verdana"/>
-                <w:color w:val="FF0000"/>
-                <w:sz w:val="16"/>
-                <w:szCs w:val="16"/>
-              </w:rPr>
-              <w:t>-</w:t>
-            </w:r>
-            <w:r>
-              <w:rPr>
-                <w:rFonts w:ascii="Verdana" w:hAnsi="Verdana" w:eastAsia="Verdana" w:cs="Verdana"/>
-                <w:color w:val="800000"/>
-                <w:sz w:val="16"/>
-                <w:szCs w:val="16"/>
-              </w:rPr>
-              <w:t xml:space="preserve"> </w:t>
-            </w:r>
-          </w:p>
-        </w:tc>
-        <w:tc>
-          <w:tcPr>
-            <w:tcW w:w="900" w:type="dxa"/>
-            <w:vAlign w:val="center"/>
-          </w:tcPr>
-          <w:p>
-            <w:pPr>
-              <w:jc w:val="center"/>
-              <w:rPr>
-                <w:rFonts w:ascii="Verdana" w:hAnsi="Verdana" w:eastAsia="Verdana" w:cs="Verdana"/>
-                <w:sz w:val="16"/>
-                <w:szCs w:val="16"/>
-              </w:rPr>
-            </w:pPr>
-            <w:r>
-              <w:rPr>
-                <w:rFonts w:ascii="Arial Unicode MS" w:hAnsi="Arial Unicode MS" w:eastAsia="Arial Unicode MS" w:cs="Arial Unicode MS"/>
-                <w:b/>
-                <w:color w:val="003366"/>
-                <w:sz w:val="16"/>
-                <w:szCs w:val="16"/>
-              </w:rPr>
-              <w:t>√</w:t>
-            </w:r>
-          </w:p>
-        </w:tc>
-        <w:tc>
-          <w:tcPr>
-            <w:tcW w:w="1080" w:type="dxa"/>
-            <w:vAlign w:val="center"/>
-          </w:tcPr>
-          <w:p>
-            <w:pPr>
-              <w:jc w:val="center"/>
-              <w:rPr>
-                <w:rFonts w:ascii="Verdana" w:hAnsi="Verdana" w:eastAsia="Verdana" w:cs="Verdana"/>
-                <w:color w:val="FF0000"/>
-                <w:sz w:val="16"/>
-                <w:szCs w:val="16"/>
-              </w:rPr>
-            </w:pPr>
-            <w:r>
-              <w:rPr>
-                <w:rFonts w:ascii="Verdana" w:hAnsi="Verdana" w:eastAsia="Verdana" w:cs="Verdana"/>
-                <w:b/>
-                <w:color w:val="FF0000"/>
-                <w:sz w:val="16"/>
-                <w:szCs w:val="16"/>
-              </w:rPr>
-              <w:t>-</w:t>
-            </w:r>
-          </w:p>
-        </w:tc>
-      </w:tr>
-      <w:tr>
-        <w:tblPrEx>
-          <w:tblBorders>
-            <w:top w:val="single" w:color="003366" w:sz="4" w:space="0"/>
-            <w:left w:val="single" w:color="003366" w:sz="4" w:space="0"/>
-            <w:bottom w:val="single" w:color="003366" w:sz="4" w:space="0"/>
-            <w:right w:val="single" w:color="003366" w:sz="4" w:space="0"/>
-            <w:insideH w:val="single" w:color="003366" w:sz="4" w:space="0"/>
-            <w:insideV w:val="single" w:color="003366" w:sz="4" w:space="0"/>
-          </w:tblBorders>
-          <w:tblCellMar>
-            <w:top w:w="0" w:type="dxa"/>
-            <w:left w:w="108" w:type="dxa"/>
-            <w:bottom w:w="0" w:type="dxa"/>
-            <w:right w:w="108" w:type="dxa"/>
-          </w:tblCellMar>
-        </w:tblPrEx>
-        <w:trPr>
-          <w:trHeight w:val="340" w:hRule="atLeast"/>
-          <w:jc w:val="center"/>
-        </w:trPr>
-        <w:tc>
-          <w:tcPr>
-            <w:tcW w:w="1349" w:type="dxa"/>
-            <w:shd w:val="clear" w:color="auto" w:fill="F3F3F3"/>
-            <w:vAlign w:val="center"/>
-          </w:tcPr>
-          <w:p>
-            <w:pPr>
-              <w:jc w:val="center"/>
-              <w:rPr>
-                <w:rFonts w:ascii="Verdana" w:hAnsi="Verdana" w:eastAsia="Verdana" w:cs="Verdana"/>
-                <w:color w:val="000000"/>
-                <w:sz w:val="16"/>
-                <w:szCs w:val="16"/>
-              </w:rPr>
-            </w:pPr>
-            <w:r>
-              <w:rPr>
-                <w:rFonts w:ascii="Verdana" w:hAnsi="Verdana" w:eastAsia="Verdana" w:cs="Verdana"/>
-                <w:b/>
-                <w:color w:val="000000"/>
-                <w:sz w:val="16"/>
-                <w:szCs w:val="16"/>
-              </w:rPr>
-              <w:t>2</w:t>
-            </w:r>
-          </w:p>
-        </w:tc>
-        <w:tc>
-          <w:tcPr>
-            <w:tcW w:w="900" w:type="dxa"/>
-            <w:shd w:val="clear" w:color="auto" w:fill="F3F3F3"/>
-            <w:vAlign w:val="center"/>
-          </w:tcPr>
-          <w:p>
-            <w:pPr>
-              <w:jc w:val="center"/>
-              <w:rPr>
-                <w:rFonts w:ascii="Verdana" w:hAnsi="Verdana" w:eastAsia="Verdana" w:cs="Verdana"/>
-                <w:color w:val="003366"/>
-                <w:sz w:val="16"/>
-                <w:szCs w:val="16"/>
-              </w:rPr>
-            </w:pPr>
-            <w:r>
-              <w:rPr>
-                <w:rFonts w:ascii="Arial Unicode MS" w:hAnsi="Arial Unicode MS" w:eastAsia="Arial Unicode MS" w:cs="Arial Unicode MS"/>
-                <w:color w:val="003366"/>
-                <w:sz w:val="16"/>
-                <w:szCs w:val="16"/>
-              </w:rPr>
-              <w:t>√</w:t>
-            </w:r>
-          </w:p>
-        </w:tc>
-        <w:tc>
-          <w:tcPr>
-            <w:tcW w:w="900" w:type="dxa"/>
-            <w:shd w:val="clear" w:color="auto" w:fill="F3F3F3"/>
-            <w:vAlign w:val="center"/>
-          </w:tcPr>
-          <w:p>
-            <w:pPr>
-              <w:jc w:val="center"/>
-              <w:rPr>
-                <w:rFonts w:ascii="Verdana" w:hAnsi="Verdana" w:eastAsia="Verdana" w:cs="Verdana"/>
-                <w:color w:val="FF0000"/>
-                <w:sz w:val="16"/>
-                <w:szCs w:val="16"/>
-              </w:rPr>
-            </w:pPr>
-            <w:r>
-              <w:rPr>
-                <w:rFonts w:ascii="Verdana" w:hAnsi="Verdana" w:eastAsia="Verdana" w:cs="Verdana"/>
-                <w:b/>
-                <w:color w:val="FF0000"/>
-                <w:sz w:val="16"/>
-                <w:szCs w:val="16"/>
-              </w:rPr>
-              <w:t xml:space="preserve">- </w:t>
-            </w:r>
-          </w:p>
-        </w:tc>
-        <w:tc>
-          <w:tcPr>
-            <w:tcW w:w="900" w:type="dxa"/>
-            <w:shd w:val="clear" w:color="auto" w:fill="F3F3F3"/>
-            <w:vAlign w:val="center"/>
-          </w:tcPr>
-          <w:p>
-            <w:pPr>
-              <w:jc w:val="center"/>
-              <w:rPr>
-                <w:rFonts w:ascii="Verdana" w:hAnsi="Verdana" w:eastAsia="Verdana" w:cs="Verdana"/>
-                <w:color w:val="003366"/>
-                <w:sz w:val="16"/>
-                <w:szCs w:val="16"/>
-              </w:rPr>
-            </w:pPr>
-            <w:r>
-              <w:rPr>
-                <w:rFonts w:ascii="Verdana" w:hAnsi="Verdana" w:eastAsia="Verdana" w:cs="Verdana"/>
-                <w:b/>
-                <w:color w:val="FF0000"/>
-                <w:sz w:val="16"/>
-                <w:szCs w:val="16"/>
-              </w:rPr>
-              <w:t xml:space="preserve"> </w:t>
-            </w:r>
-            <w:r>
-              <w:rPr>
-                <w:rFonts w:ascii="Arial Unicode MS" w:hAnsi="Arial Unicode MS" w:eastAsia="Arial Unicode MS" w:cs="Arial Unicode MS"/>
-                <w:b/>
-                <w:color w:val="003366"/>
-                <w:sz w:val="16"/>
-                <w:szCs w:val="16"/>
-              </w:rPr>
-              <w:t>√</w:t>
-            </w:r>
-          </w:p>
-        </w:tc>
-        <w:tc>
-          <w:tcPr>
-            <w:tcW w:w="1080" w:type="dxa"/>
-            <w:shd w:val="clear" w:color="auto" w:fill="F3F3F3"/>
-            <w:vAlign w:val="center"/>
-          </w:tcPr>
-          <w:p>
-            <w:pPr>
-              <w:jc w:val="center"/>
-              <w:rPr>
-                <w:rFonts w:ascii="Verdana" w:hAnsi="Verdana" w:eastAsia="Verdana" w:cs="Verdana"/>
-                <w:sz w:val="16"/>
-                <w:szCs w:val="16"/>
-              </w:rPr>
-            </w:pPr>
-            <w:r>
-              <w:rPr>
-                <w:rFonts w:ascii="Arial Unicode MS" w:hAnsi="Arial Unicode MS" w:eastAsia="Arial Unicode MS" w:cs="Arial Unicode MS"/>
-                <w:b/>
-                <w:color w:val="003366"/>
-                <w:sz w:val="16"/>
-                <w:szCs w:val="16"/>
-              </w:rPr>
-              <w:t xml:space="preserve">√ </w:t>
-            </w:r>
-          </w:p>
-        </w:tc>
-        <w:tc>
-          <w:tcPr>
-            <w:tcW w:w="900" w:type="dxa"/>
-            <w:shd w:val="clear" w:color="auto" w:fill="F3F3F3"/>
-            <w:vAlign w:val="center"/>
-          </w:tcPr>
-          <w:p>
-            <w:pPr>
-              <w:jc w:val="center"/>
-              <w:rPr>
-                <w:rFonts w:ascii="Verdana" w:hAnsi="Verdana" w:eastAsia="Verdana" w:cs="Verdana"/>
-                <w:sz w:val="16"/>
-                <w:szCs w:val="16"/>
-              </w:rPr>
-            </w:pPr>
-            <w:r>
-              <w:rPr>
-                <w:rFonts w:ascii="Arial Unicode MS" w:hAnsi="Arial Unicode MS" w:eastAsia="Arial Unicode MS" w:cs="Arial Unicode MS"/>
-                <w:b/>
-                <w:color w:val="003366"/>
-                <w:sz w:val="16"/>
-                <w:szCs w:val="16"/>
-              </w:rPr>
-              <w:t>√</w:t>
-            </w:r>
-          </w:p>
-        </w:tc>
-        <w:tc>
-          <w:tcPr>
-            <w:tcW w:w="1080" w:type="dxa"/>
-            <w:shd w:val="clear" w:color="auto" w:fill="F3F3F3"/>
-            <w:vAlign w:val="center"/>
-          </w:tcPr>
-          <w:p>
-            <w:pPr>
-              <w:jc w:val="center"/>
-              <w:rPr>
-                <w:rFonts w:ascii="Verdana" w:hAnsi="Verdana" w:eastAsia="Verdana" w:cs="Verdana"/>
-                <w:color w:val="FF0000"/>
-                <w:sz w:val="16"/>
-                <w:szCs w:val="16"/>
-              </w:rPr>
-            </w:pPr>
-            <w:r>
-              <w:rPr>
-                <w:rFonts w:ascii="Verdana" w:hAnsi="Verdana" w:eastAsia="Verdana" w:cs="Verdana"/>
-                <w:b/>
-                <w:color w:val="FF0000"/>
-                <w:sz w:val="16"/>
-                <w:szCs w:val="16"/>
-              </w:rPr>
-              <w:t>-</w:t>
-            </w:r>
-          </w:p>
-        </w:tc>
-      </w:tr>
-      <w:tr>
-        <w:tblPrEx>
-          <w:tblBorders>
-            <w:top w:val="single" w:color="003366" w:sz="4" w:space="0"/>
-            <w:left w:val="single" w:color="003366" w:sz="4" w:space="0"/>
-            <w:bottom w:val="single" w:color="003366" w:sz="4" w:space="0"/>
-            <w:right w:val="single" w:color="003366" w:sz="4" w:space="0"/>
-            <w:insideH w:val="single" w:color="003366" w:sz="4" w:space="0"/>
-            <w:insideV w:val="single" w:color="003366" w:sz="4" w:space="0"/>
-          </w:tblBorders>
-          <w:tblCellMar>
-            <w:top w:w="0" w:type="dxa"/>
-            <w:left w:w="108" w:type="dxa"/>
-            <w:bottom w:w="0" w:type="dxa"/>
-            <w:right w:w="108" w:type="dxa"/>
-          </w:tblCellMar>
-        </w:tblPrEx>
-        <w:trPr>
-          <w:trHeight w:val="320" w:hRule="atLeast"/>
-          <w:jc w:val="center"/>
-        </w:trPr>
-        <w:tc>
-          <w:tcPr>
-            <w:tcW w:w="1349" w:type="dxa"/>
-            <w:vAlign w:val="center"/>
-          </w:tcPr>
-          <w:p>
-            <w:pPr>
-              <w:jc w:val="center"/>
-              <w:rPr>
-                <w:rFonts w:ascii="Verdana" w:hAnsi="Verdana" w:eastAsia="Verdana" w:cs="Verdana"/>
-                <w:color w:val="000000"/>
-                <w:sz w:val="16"/>
-                <w:szCs w:val="16"/>
-              </w:rPr>
-            </w:pPr>
-            <w:r>
-              <w:rPr>
-                <w:rFonts w:ascii="Verdana" w:hAnsi="Verdana" w:eastAsia="Verdana" w:cs="Verdana"/>
-                <w:b/>
-                <w:color w:val="000000"/>
-                <w:sz w:val="16"/>
-                <w:szCs w:val="16"/>
-              </w:rPr>
-              <w:t>3</w:t>
-            </w:r>
-          </w:p>
-        </w:tc>
-        <w:tc>
-          <w:tcPr>
-            <w:tcW w:w="900" w:type="dxa"/>
-            <w:vAlign w:val="center"/>
-          </w:tcPr>
-          <w:p>
-            <w:pPr>
-              <w:jc w:val="center"/>
-              <w:rPr>
-                <w:rFonts w:ascii="Verdana" w:hAnsi="Verdana" w:eastAsia="Verdana" w:cs="Verdana"/>
-                <w:color w:val="003366"/>
-                <w:sz w:val="16"/>
-                <w:szCs w:val="16"/>
-              </w:rPr>
-            </w:pPr>
-            <w:r>
-              <w:rPr>
-                <w:rFonts w:ascii="Arial Unicode MS" w:hAnsi="Arial Unicode MS" w:eastAsia="Arial Unicode MS" w:cs="Arial Unicode MS"/>
-                <w:color w:val="003366"/>
-                <w:sz w:val="16"/>
-                <w:szCs w:val="16"/>
-              </w:rPr>
-              <w:t>√</w:t>
-            </w:r>
-          </w:p>
-        </w:tc>
-        <w:tc>
-          <w:tcPr>
-            <w:tcW w:w="900" w:type="dxa"/>
-            <w:vAlign w:val="center"/>
-          </w:tcPr>
-          <w:p>
-            <w:pPr>
-              <w:jc w:val="center"/>
-              <w:rPr>
-                <w:rFonts w:ascii="Verdana" w:hAnsi="Verdana" w:eastAsia="Verdana" w:cs="Verdana"/>
-                <w:color w:val="003366"/>
-                <w:sz w:val="16"/>
-                <w:szCs w:val="16"/>
-              </w:rPr>
-            </w:pPr>
-            <w:r>
-              <w:rPr>
-                <w:rFonts w:ascii="Arial Unicode MS" w:hAnsi="Arial Unicode MS" w:eastAsia="Arial Unicode MS" w:cs="Arial Unicode MS"/>
-                <w:color w:val="003366"/>
-                <w:sz w:val="16"/>
-                <w:szCs w:val="16"/>
-              </w:rPr>
-              <w:t>√</w:t>
-            </w:r>
-          </w:p>
-        </w:tc>
-        <w:tc>
-          <w:tcPr>
-            <w:tcW w:w="900" w:type="dxa"/>
-            <w:vAlign w:val="center"/>
-          </w:tcPr>
-          <w:p>
-            <w:pPr>
-              <w:jc w:val="center"/>
-              <w:rPr>
-                <w:rFonts w:ascii="Verdana" w:hAnsi="Verdana" w:eastAsia="Verdana" w:cs="Verdana"/>
-                <w:color w:val="003366"/>
-                <w:sz w:val="16"/>
-                <w:szCs w:val="16"/>
-              </w:rPr>
-            </w:pPr>
-            <w:r>
-              <w:rPr>
-                <w:rFonts w:ascii="Arial Unicode MS" w:hAnsi="Arial Unicode MS" w:eastAsia="Arial Unicode MS" w:cs="Arial Unicode MS"/>
-                <w:b/>
-                <w:color w:val="003366"/>
-                <w:sz w:val="16"/>
-                <w:szCs w:val="16"/>
-              </w:rPr>
-              <w:t xml:space="preserve">√ </w:t>
-            </w:r>
-          </w:p>
-        </w:tc>
-        <w:tc>
-          <w:tcPr>
-            <w:tcW w:w="1080" w:type="dxa"/>
-            <w:vAlign w:val="center"/>
-          </w:tcPr>
-          <w:p>
-            <w:pPr>
-              <w:jc w:val="center"/>
-              <w:rPr>
-                <w:rFonts w:ascii="Verdana" w:hAnsi="Verdana" w:eastAsia="Verdana" w:cs="Verdana"/>
-                <w:sz w:val="16"/>
-                <w:szCs w:val="16"/>
-              </w:rPr>
-            </w:pPr>
-            <w:r>
-              <w:rPr>
-                <w:rFonts w:ascii="Arial Unicode MS" w:hAnsi="Arial Unicode MS" w:eastAsia="Arial Unicode MS" w:cs="Arial Unicode MS"/>
-                <w:b/>
-                <w:color w:val="003366"/>
-                <w:sz w:val="16"/>
-                <w:szCs w:val="16"/>
-              </w:rPr>
-              <w:t>√</w:t>
-            </w:r>
-          </w:p>
-        </w:tc>
-        <w:tc>
-          <w:tcPr>
-            <w:tcW w:w="900" w:type="dxa"/>
-            <w:vAlign w:val="center"/>
-          </w:tcPr>
-          <w:p>
-            <w:pPr>
-              <w:jc w:val="center"/>
-              <w:rPr>
-                <w:rFonts w:ascii="Verdana" w:hAnsi="Verdana" w:eastAsia="Verdana" w:cs="Verdana"/>
-                <w:sz w:val="16"/>
-                <w:szCs w:val="16"/>
-              </w:rPr>
-            </w:pPr>
-            <w:r>
-              <w:rPr>
-                <w:rFonts w:ascii="Arial Unicode MS" w:hAnsi="Arial Unicode MS" w:eastAsia="Arial Unicode MS" w:cs="Arial Unicode MS"/>
-                <w:b/>
-                <w:color w:val="003366"/>
-                <w:sz w:val="16"/>
-                <w:szCs w:val="16"/>
-              </w:rPr>
-              <w:t>√</w:t>
-            </w:r>
-          </w:p>
-        </w:tc>
-        <w:tc>
-          <w:tcPr>
-            <w:tcW w:w="1080" w:type="dxa"/>
-            <w:vAlign w:val="center"/>
-          </w:tcPr>
-          <w:p>
-            <w:pPr>
-              <w:jc w:val="center"/>
-              <w:rPr>
-                <w:rFonts w:ascii="Verdana" w:hAnsi="Verdana" w:eastAsia="Verdana" w:cs="Verdana"/>
-                <w:color w:val="FF0000"/>
-                <w:sz w:val="16"/>
-                <w:szCs w:val="16"/>
-              </w:rPr>
-            </w:pPr>
-            <w:r>
-              <w:rPr>
-                <w:rFonts w:ascii="Verdana" w:hAnsi="Verdana" w:eastAsia="Verdana" w:cs="Verdana"/>
-                <w:b/>
-                <w:color w:val="FF0000"/>
-                <w:sz w:val="16"/>
-                <w:szCs w:val="16"/>
-              </w:rPr>
-              <w:t xml:space="preserve">- </w:t>
-            </w:r>
-          </w:p>
-        </w:tc>
-      </w:tr>
-      <w:tr>
-        <w:tblPrEx>
-          <w:tblBorders>
-            <w:top w:val="single" w:color="003366" w:sz="4" w:space="0"/>
-            <w:left w:val="single" w:color="003366" w:sz="4" w:space="0"/>
-            <w:bottom w:val="single" w:color="003366" w:sz="4" w:space="0"/>
-            <w:right w:val="single" w:color="003366" w:sz="4" w:space="0"/>
-            <w:insideH w:val="single" w:color="003366" w:sz="4" w:space="0"/>
-            <w:insideV w:val="single" w:color="003366" w:sz="4" w:space="0"/>
-          </w:tblBorders>
-          <w:tblCellMar>
-            <w:top w:w="0" w:type="dxa"/>
-            <w:left w:w="108" w:type="dxa"/>
-            <w:bottom w:w="0" w:type="dxa"/>
-            <w:right w:w="108" w:type="dxa"/>
-          </w:tblCellMar>
-        </w:tblPrEx>
-        <w:trPr>
-          <w:trHeight w:val="340" w:hRule="atLeast"/>
-          <w:jc w:val="center"/>
-        </w:trPr>
-        <w:tc>
-          <w:tcPr>
-            <w:tcW w:w="1349" w:type="dxa"/>
-            <w:shd w:val="clear" w:color="auto" w:fill="F3F3F3"/>
-            <w:vAlign w:val="center"/>
-          </w:tcPr>
-          <w:p>
-            <w:pPr>
-              <w:jc w:val="center"/>
-              <w:rPr>
-                <w:rFonts w:ascii="Verdana" w:hAnsi="Verdana" w:eastAsia="Verdana" w:cs="Verdana"/>
-                <w:color w:val="000000"/>
-                <w:sz w:val="16"/>
-                <w:szCs w:val="16"/>
-              </w:rPr>
-            </w:pPr>
-            <w:r>
-              <w:rPr>
-                <w:rFonts w:ascii="Verdana" w:hAnsi="Verdana" w:eastAsia="Verdana" w:cs="Verdana"/>
-                <w:b/>
-                <w:color w:val="000000"/>
-                <w:sz w:val="16"/>
-                <w:szCs w:val="16"/>
-              </w:rPr>
-              <w:t>4</w:t>
-            </w:r>
-          </w:p>
-        </w:tc>
-        <w:tc>
-          <w:tcPr>
-            <w:tcW w:w="900" w:type="dxa"/>
-            <w:shd w:val="clear" w:color="auto" w:fill="F3F3F3"/>
-            <w:vAlign w:val="center"/>
-          </w:tcPr>
-          <w:p>
-            <w:pPr>
-              <w:jc w:val="center"/>
-              <w:rPr>
-                <w:rFonts w:ascii="Verdana" w:hAnsi="Verdana" w:eastAsia="Verdana" w:cs="Verdana"/>
-                <w:color w:val="003366"/>
-                <w:sz w:val="16"/>
-                <w:szCs w:val="16"/>
-              </w:rPr>
-            </w:pPr>
-            <w:r>
-              <w:rPr>
-                <w:rFonts w:ascii="Arial Unicode MS" w:hAnsi="Arial Unicode MS" w:eastAsia="Arial Unicode MS" w:cs="Arial Unicode MS"/>
-                <w:color w:val="003366"/>
-                <w:sz w:val="16"/>
-                <w:szCs w:val="16"/>
-              </w:rPr>
-              <w:t>√</w:t>
-            </w:r>
-          </w:p>
-        </w:tc>
-        <w:tc>
-          <w:tcPr>
-            <w:tcW w:w="900" w:type="dxa"/>
-            <w:shd w:val="clear" w:color="auto" w:fill="F3F3F3"/>
-            <w:vAlign w:val="center"/>
-          </w:tcPr>
-          <w:p>
-            <w:pPr>
-              <w:jc w:val="center"/>
-              <w:rPr>
-                <w:rFonts w:ascii="Verdana" w:hAnsi="Verdana" w:eastAsia="Verdana" w:cs="Verdana"/>
-                <w:color w:val="003366"/>
-                <w:sz w:val="16"/>
-                <w:szCs w:val="16"/>
-              </w:rPr>
-            </w:pPr>
-            <w:r>
-              <w:rPr>
-                <w:rFonts w:ascii="Arial Unicode MS" w:hAnsi="Arial Unicode MS" w:eastAsia="Arial Unicode MS" w:cs="Arial Unicode MS"/>
-                <w:color w:val="003366"/>
-                <w:sz w:val="16"/>
-                <w:szCs w:val="16"/>
-              </w:rPr>
-              <w:t>√</w:t>
-            </w:r>
-          </w:p>
-        </w:tc>
-        <w:tc>
-          <w:tcPr>
-            <w:tcW w:w="900" w:type="dxa"/>
-            <w:shd w:val="clear" w:color="auto" w:fill="F3F3F3"/>
-            <w:vAlign w:val="center"/>
-          </w:tcPr>
-          <w:p>
-            <w:pPr>
-              <w:jc w:val="center"/>
-              <w:rPr>
-                <w:rFonts w:ascii="Verdana" w:hAnsi="Verdana" w:eastAsia="Verdana" w:cs="Verdana"/>
-                <w:color w:val="FF0000"/>
-                <w:sz w:val="16"/>
-                <w:szCs w:val="16"/>
-              </w:rPr>
-            </w:pPr>
-            <w:r>
-              <w:rPr>
-                <w:rFonts w:ascii="Arial Unicode MS" w:hAnsi="Arial Unicode MS" w:eastAsia="Arial Unicode MS" w:cs="Arial Unicode MS"/>
-                <w:b/>
-                <w:color w:val="003366"/>
-                <w:sz w:val="16"/>
-                <w:szCs w:val="16"/>
-              </w:rPr>
-              <w:t>√</w:t>
-            </w:r>
-          </w:p>
-        </w:tc>
-        <w:tc>
-          <w:tcPr>
-            <w:tcW w:w="1080" w:type="dxa"/>
-            <w:shd w:val="clear" w:color="auto" w:fill="F3F3F3"/>
-            <w:vAlign w:val="center"/>
-          </w:tcPr>
-          <w:p>
-            <w:pPr>
-              <w:jc w:val="center"/>
-              <w:rPr>
-                <w:rFonts w:ascii="Verdana" w:hAnsi="Verdana" w:eastAsia="Verdana" w:cs="Verdana"/>
-                <w:sz w:val="16"/>
-                <w:szCs w:val="16"/>
-              </w:rPr>
-            </w:pPr>
-            <w:r>
-              <w:rPr>
-                <w:rFonts w:ascii="Arial Unicode MS" w:hAnsi="Arial Unicode MS" w:eastAsia="Arial Unicode MS" w:cs="Arial Unicode MS"/>
-                <w:b/>
-                <w:color w:val="003366"/>
-                <w:sz w:val="16"/>
-                <w:szCs w:val="16"/>
-              </w:rPr>
-              <w:t>√</w:t>
-            </w:r>
-          </w:p>
-        </w:tc>
-        <w:tc>
-          <w:tcPr>
-            <w:tcW w:w="900" w:type="dxa"/>
-            <w:shd w:val="clear" w:color="auto" w:fill="F3F3F3"/>
-            <w:vAlign w:val="center"/>
-          </w:tcPr>
-          <w:p>
-            <w:pPr>
-              <w:jc w:val="center"/>
-              <w:rPr>
-                <w:rFonts w:ascii="Verdana" w:hAnsi="Verdana" w:eastAsia="Verdana" w:cs="Verdana"/>
-                <w:sz w:val="16"/>
-                <w:szCs w:val="16"/>
-              </w:rPr>
-            </w:pPr>
-            <w:r>
-              <w:rPr>
-                <w:rFonts w:ascii="Arial Unicode MS" w:hAnsi="Arial Unicode MS" w:eastAsia="Arial Unicode MS" w:cs="Arial Unicode MS"/>
-                <w:b/>
-                <w:color w:val="003366"/>
-                <w:sz w:val="16"/>
-                <w:szCs w:val="16"/>
-              </w:rPr>
-              <w:t>√</w:t>
-            </w:r>
-          </w:p>
-        </w:tc>
-        <w:tc>
-          <w:tcPr>
-            <w:tcW w:w="1080" w:type="dxa"/>
-            <w:shd w:val="clear" w:color="auto" w:fill="F3F3F3"/>
-            <w:vAlign w:val="center"/>
-          </w:tcPr>
-          <w:p>
-            <w:pPr>
-              <w:jc w:val="center"/>
-              <w:rPr>
-                <w:rFonts w:ascii="Verdana" w:hAnsi="Verdana" w:eastAsia="Verdana" w:cs="Verdana"/>
-                <w:color w:val="FF0000"/>
-                <w:sz w:val="16"/>
-                <w:szCs w:val="16"/>
-              </w:rPr>
-            </w:pPr>
-            <w:r>
-              <w:rPr>
-                <w:rFonts w:ascii="Verdana" w:hAnsi="Verdana" w:eastAsia="Verdana" w:cs="Verdana"/>
-                <w:b/>
-                <w:color w:val="FF0000"/>
-                <w:sz w:val="16"/>
-                <w:szCs w:val="16"/>
-              </w:rPr>
-              <w:t>-</w:t>
-            </w:r>
-          </w:p>
-        </w:tc>
-      </w:tr>
-      <w:tr>
-        <w:tblPrEx>
-          <w:tblBorders>
-            <w:top w:val="single" w:color="003366" w:sz="4" w:space="0"/>
-            <w:left w:val="single" w:color="003366" w:sz="4" w:space="0"/>
-            <w:bottom w:val="single" w:color="003366" w:sz="4" w:space="0"/>
-            <w:right w:val="single" w:color="003366" w:sz="4" w:space="0"/>
-            <w:insideH w:val="single" w:color="003366" w:sz="4" w:space="0"/>
-            <w:insideV w:val="single" w:color="003366" w:sz="4" w:space="0"/>
-          </w:tblBorders>
-          <w:tblCellMar>
-            <w:top w:w="0" w:type="dxa"/>
-            <w:left w:w="108" w:type="dxa"/>
-            <w:bottom w:w="0" w:type="dxa"/>
-            <w:right w:w="108" w:type="dxa"/>
-          </w:tblCellMar>
-        </w:tblPrEx>
-        <w:trPr>
-          <w:trHeight w:val="340" w:hRule="atLeast"/>
-          <w:jc w:val="center"/>
-        </w:trPr>
-        <w:tc>
-          <w:tcPr>
-            <w:tcW w:w="1349" w:type="dxa"/>
-            <w:shd w:val="clear" w:color="auto" w:fill="F3F3F3"/>
-            <w:vAlign w:val="center"/>
-          </w:tcPr>
-          <w:p>
-            <w:pPr>
-              <w:jc w:val="center"/>
-              <w:rPr>
-                <w:rFonts w:ascii="Verdana" w:hAnsi="Verdana" w:eastAsia="Verdana" w:cs="Verdana"/>
-                <w:color w:val="000000"/>
-                <w:sz w:val="16"/>
-                <w:szCs w:val="16"/>
-              </w:rPr>
-            </w:pPr>
-            <w:r>
-              <w:rPr>
-                <w:rFonts w:ascii="Verdana" w:hAnsi="Verdana" w:eastAsia="Verdana" w:cs="Verdana"/>
-                <w:b/>
-                <w:color w:val="000000"/>
-                <w:sz w:val="16"/>
-                <w:szCs w:val="16"/>
-              </w:rPr>
-              <w:t>Success</w:t>
-            </w:r>
-          </w:p>
-        </w:tc>
-        <w:tc>
-          <w:tcPr>
-            <w:tcW w:w="900" w:type="dxa"/>
-            <w:shd w:val="clear" w:color="auto" w:fill="F3F3F3"/>
-            <w:vAlign w:val="center"/>
-          </w:tcPr>
-          <w:p>
-            <w:pPr>
-              <w:jc w:val="center"/>
-              <w:rPr>
-                <w:rFonts w:ascii="Verdana" w:hAnsi="Verdana" w:eastAsia="Verdana" w:cs="Verdana"/>
-                <w:color w:val="000000"/>
-                <w:sz w:val="16"/>
-                <w:szCs w:val="16"/>
-              </w:rPr>
-            </w:pPr>
-            <w:r>
-              <w:rPr>
-                <w:rFonts w:ascii="Verdana" w:hAnsi="Verdana" w:eastAsia="Verdana" w:cs="Verdana"/>
-                <w:b/>
-                <w:color w:val="000000"/>
-                <w:sz w:val="16"/>
-                <w:szCs w:val="16"/>
-              </w:rPr>
-              <w:t xml:space="preserve">7 </w:t>
-            </w:r>
-          </w:p>
-        </w:tc>
-        <w:tc>
-          <w:tcPr>
-            <w:tcW w:w="900" w:type="dxa"/>
-            <w:shd w:val="clear" w:color="auto" w:fill="F3F3F3"/>
-            <w:vAlign w:val="center"/>
-          </w:tcPr>
-          <w:p>
-            <w:pPr>
-              <w:jc w:val="center"/>
-              <w:rPr>
-                <w:rFonts w:ascii="Verdana" w:hAnsi="Verdana" w:eastAsia="Verdana" w:cs="Verdana"/>
-                <w:color w:val="000000"/>
-                <w:sz w:val="16"/>
-                <w:szCs w:val="16"/>
-              </w:rPr>
-            </w:pPr>
-            <w:r>
-              <w:rPr>
-                <w:rFonts w:ascii="Verdana" w:hAnsi="Verdana" w:eastAsia="Verdana" w:cs="Verdana"/>
-                <w:b/>
-                <w:color w:val="000000"/>
-                <w:sz w:val="16"/>
-                <w:szCs w:val="16"/>
-              </w:rPr>
-              <w:t>2</w:t>
-            </w:r>
-          </w:p>
-        </w:tc>
-        <w:tc>
-          <w:tcPr>
-            <w:tcW w:w="900" w:type="dxa"/>
-            <w:shd w:val="clear" w:color="auto" w:fill="F3F3F3"/>
-            <w:vAlign w:val="center"/>
-          </w:tcPr>
-          <w:p>
-            <w:pPr>
-              <w:jc w:val="center"/>
-              <w:rPr>
-                <w:rFonts w:ascii="Verdana" w:hAnsi="Verdana" w:eastAsia="Verdana" w:cs="Verdana"/>
-                <w:color w:val="000000"/>
-                <w:sz w:val="16"/>
-                <w:szCs w:val="16"/>
-              </w:rPr>
-            </w:pPr>
-            <w:r>
-              <w:rPr>
-                <w:rFonts w:ascii="Verdana" w:hAnsi="Verdana" w:eastAsia="Verdana" w:cs="Verdana"/>
-                <w:b/>
-                <w:color w:val="000000"/>
-                <w:sz w:val="16"/>
-                <w:szCs w:val="16"/>
-              </w:rPr>
-              <w:t>5</w:t>
-            </w:r>
-          </w:p>
-        </w:tc>
-        <w:tc>
-          <w:tcPr>
-            <w:tcW w:w="1080" w:type="dxa"/>
-            <w:shd w:val="clear" w:color="auto" w:fill="F3F3F3"/>
-            <w:vAlign w:val="center"/>
-          </w:tcPr>
-          <w:p>
-            <w:pPr>
-              <w:jc w:val="center"/>
-              <w:rPr>
-                <w:rFonts w:ascii="Verdana" w:hAnsi="Verdana" w:eastAsia="Verdana" w:cs="Verdana"/>
-                <w:color w:val="000000"/>
-                <w:sz w:val="16"/>
-                <w:szCs w:val="16"/>
-              </w:rPr>
-            </w:pPr>
-            <w:r>
-              <w:rPr>
-                <w:rFonts w:ascii="Verdana" w:hAnsi="Verdana" w:eastAsia="Verdana" w:cs="Verdana"/>
-                <w:b/>
-                <w:color w:val="000000"/>
-                <w:sz w:val="16"/>
-                <w:szCs w:val="16"/>
-              </w:rPr>
-              <w:t xml:space="preserve">4 </w:t>
-            </w:r>
-          </w:p>
-        </w:tc>
-        <w:tc>
-          <w:tcPr>
-            <w:tcW w:w="900" w:type="dxa"/>
-            <w:shd w:val="clear" w:color="auto" w:fill="F3F3F3"/>
-            <w:vAlign w:val="center"/>
-          </w:tcPr>
-          <w:p>
-            <w:pPr>
-              <w:jc w:val="center"/>
-              <w:rPr>
-                <w:rFonts w:ascii="Verdana" w:hAnsi="Verdana" w:eastAsia="Verdana" w:cs="Verdana"/>
-                <w:color w:val="000000"/>
-                <w:sz w:val="16"/>
-                <w:szCs w:val="16"/>
-              </w:rPr>
-            </w:pPr>
-            <w:r>
-              <w:rPr>
-                <w:rFonts w:ascii="Verdana" w:hAnsi="Verdana" w:eastAsia="Verdana" w:cs="Verdana"/>
-                <w:b/>
-                <w:color w:val="000000"/>
-                <w:sz w:val="16"/>
-                <w:szCs w:val="16"/>
-              </w:rPr>
-              <w:t xml:space="preserve">6 </w:t>
-            </w:r>
-          </w:p>
-        </w:tc>
-        <w:tc>
-          <w:tcPr>
-            <w:tcW w:w="1080" w:type="dxa"/>
-            <w:shd w:val="clear" w:color="auto" w:fill="F3F3F3"/>
-            <w:vAlign w:val="center"/>
-          </w:tcPr>
-          <w:p>
-            <w:pPr>
-              <w:jc w:val="center"/>
-              <w:rPr>
-                <w:rFonts w:ascii="Verdana" w:hAnsi="Verdana" w:eastAsia="Verdana" w:cs="Verdana"/>
-                <w:color w:val="FF0000"/>
-                <w:sz w:val="16"/>
-                <w:szCs w:val="16"/>
-              </w:rPr>
-            </w:pPr>
-            <w:r>
-              <w:rPr>
-                <w:rFonts w:ascii="Verdana" w:hAnsi="Verdana" w:eastAsia="Verdana" w:cs="Verdana"/>
-                <w:b/>
-                <w:color w:val="FF0000"/>
-                <w:sz w:val="16"/>
-                <w:szCs w:val="16"/>
-              </w:rPr>
-              <w:t xml:space="preserve">0 </w:t>
-            </w:r>
-          </w:p>
-        </w:tc>
-      </w:tr>
-      <w:tr>
-        <w:tblPrEx>
-          <w:tblBorders>
-            <w:top w:val="single" w:color="003366" w:sz="4" w:space="0"/>
-            <w:left w:val="single" w:color="003366" w:sz="4" w:space="0"/>
-            <w:bottom w:val="single" w:color="003366" w:sz="4" w:space="0"/>
-            <w:right w:val="single" w:color="003366" w:sz="4" w:space="0"/>
-            <w:insideH w:val="single" w:color="003366" w:sz="4" w:space="0"/>
-            <w:insideV w:val="single" w:color="003366" w:sz="4" w:space="0"/>
-          </w:tblBorders>
-          <w:tblCellMar>
-            <w:top w:w="0" w:type="dxa"/>
-            <w:left w:w="108" w:type="dxa"/>
-            <w:bottom w:w="0" w:type="dxa"/>
-            <w:right w:w="108" w:type="dxa"/>
-          </w:tblCellMar>
-        </w:tblPrEx>
-        <w:trPr>
-          <w:trHeight w:val="540" w:hRule="atLeast"/>
-          <w:jc w:val="center"/>
-        </w:trPr>
-        <w:tc>
-          <w:tcPr>
-            <w:tcW w:w="1349" w:type="dxa"/>
-            <w:vAlign w:val="center"/>
-          </w:tcPr>
-          <w:p>
-            <w:pPr>
-              <w:jc w:val="center"/>
-              <w:rPr>
-                <w:rFonts w:ascii="Verdana" w:hAnsi="Verdana" w:eastAsia="Verdana" w:cs="Verdana"/>
-                <w:color w:val="003366"/>
-                <w:sz w:val="16"/>
-                <w:szCs w:val="16"/>
-              </w:rPr>
-            </w:pPr>
-            <w:r>
-              <w:rPr>
-                <w:rFonts w:ascii="Verdana" w:hAnsi="Verdana" w:eastAsia="Verdana" w:cs="Verdana"/>
-                <w:b/>
-                <w:color w:val="003366"/>
-                <w:sz w:val="16"/>
-                <w:szCs w:val="16"/>
-              </w:rPr>
-              <w:t>Completion Rates</w:t>
-            </w:r>
-          </w:p>
-        </w:tc>
-        <w:tc>
-          <w:tcPr>
-            <w:tcW w:w="900" w:type="dxa"/>
-            <w:vAlign w:val="center"/>
-          </w:tcPr>
-          <w:p>
-            <w:pPr>
-              <w:jc w:val="center"/>
-              <w:rPr>
-                <w:rFonts w:ascii="Verdana" w:hAnsi="Verdana" w:eastAsia="Verdana" w:cs="Verdana"/>
-                <w:color w:val="003366"/>
-                <w:sz w:val="16"/>
-                <w:szCs w:val="16"/>
-              </w:rPr>
-            </w:pPr>
-            <w:r>
-              <w:rPr>
-                <w:rFonts w:ascii="Verdana" w:hAnsi="Verdana" w:eastAsia="Verdana" w:cs="Verdana"/>
-                <w:b/>
-                <w:color w:val="003366"/>
-                <w:sz w:val="16"/>
-                <w:szCs w:val="16"/>
-              </w:rPr>
-              <w:t>100%</w:t>
-            </w:r>
-          </w:p>
-        </w:tc>
-        <w:tc>
-          <w:tcPr>
-            <w:tcW w:w="900" w:type="dxa"/>
-            <w:vAlign w:val="center"/>
-          </w:tcPr>
-          <w:p>
-            <w:pPr>
-              <w:jc w:val="center"/>
-              <w:rPr>
-                <w:rFonts w:ascii="Verdana" w:hAnsi="Verdana" w:eastAsia="Verdana" w:cs="Verdana"/>
-                <w:color w:val="003366"/>
-                <w:sz w:val="16"/>
-                <w:szCs w:val="16"/>
-              </w:rPr>
-            </w:pPr>
-            <w:r>
-              <w:rPr>
-                <w:rFonts w:ascii="Verdana" w:hAnsi="Verdana" w:eastAsia="Verdana" w:cs="Verdana"/>
-                <w:b/>
-                <w:color w:val="003366"/>
-                <w:sz w:val="16"/>
-                <w:szCs w:val="16"/>
-              </w:rPr>
-              <w:t>29%</w:t>
-            </w:r>
-          </w:p>
-        </w:tc>
-        <w:tc>
-          <w:tcPr>
-            <w:tcW w:w="900" w:type="dxa"/>
-            <w:vAlign w:val="center"/>
-          </w:tcPr>
-          <w:p>
-            <w:pPr>
-              <w:jc w:val="center"/>
-              <w:rPr>
-                <w:rFonts w:ascii="Verdana" w:hAnsi="Verdana" w:eastAsia="Verdana" w:cs="Verdana"/>
-                <w:color w:val="003366"/>
-                <w:sz w:val="16"/>
-                <w:szCs w:val="16"/>
-              </w:rPr>
-            </w:pPr>
-            <w:r>
-              <w:rPr>
-                <w:rFonts w:ascii="Verdana" w:hAnsi="Verdana" w:eastAsia="Verdana" w:cs="Verdana"/>
-                <w:b/>
-                <w:color w:val="003366"/>
-                <w:sz w:val="16"/>
-                <w:szCs w:val="16"/>
-              </w:rPr>
-              <w:t>71%</w:t>
-            </w:r>
-          </w:p>
-        </w:tc>
-        <w:tc>
-          <w:tcPr>
-            <w:tcW w:w="1080" w:type="dxa"/>
-            <w:vAlign w:val="center"/>
-          </w:tcPr>
-          <w:p>
-            <w:pPr>
-              <w:jc w:val="center"/>
-              <w:rPr>
-                <w:rFonts w:ascii="Verdana" w:hAnsi="Verdana" w:eastAsia="Verdana" w:cs="Verdana"/>
-                <w:color w:val="003366"/>
-                <w:sz w:val="16"/>
-                <w:szCs w:val="16"/>
-              </w:rPr>
-            </w:pPr>
-            <w:r>
-              <w:rPr>
-                <w:rFonts w:ascii="Verdana" w:hAnsi="Verdana" w:eastAsia="Verdana" w:cs="Verdana"/>
-                <w:b/>
-                <w:color w:val="003366"/>
-                <w:sz w:val="16"/>
-                <w:szCs w:val="16"/>
-              </w:rPr>
-              <w:t>57%</w:t>
-            </w:r>
-          </w:p>
-        </w:tc>
-        <w:tc>
-          <w:tcPr>
-            <w:tcW w:w="900" w:type="dxa"/>
-            <w:vAlign w:val="center"/>
-          </w:tcPr>
-          <w:p>
-            <w:pPr>
-              <w:jc w:val="center"/>
-              <w:rPr>
-                <w:rFonts w:ascii="Verdana" w:hAnsi="Verdana" w:eastAsia="Verdana" w:cs="Verdana"/>
-                <w:color w:val="003366"/>
-                <w:sz w:val="16"/>
-                <w:szCs w:val="16"/>
-              </w:rPr>
-            </w:pPr>
-            <w:r>
-              <w:rPr>
-                <w:rFonts w:ascii="Verdana" w:hAnsi="Verdana" w:eastAsia="Verdana" w:cs="Verdana"/>
-                <w:b/>
-                <w:color w:val="003366"/>
-                <w:sz w:val="16"/>
-                <w:szCs w:val="16"/>
-              </w:rPr>
-              <w:t>86%</w:t>
-            </w:r>
-          </w:p>
-        </w:tc>
-        <w:tc>
-          <w:tcPr>
-            <w:tcW w:w="1080" w:type="dxa"/>
-            <w:vAlign w:val="center"/>
-          </w:tcPr>
-          <w:p>
-            <w:pPr>
-              <w:jc w:val="center"/>
-              <w:rPr>
-                <w:rFonts w:ascii="Verdana" w:hAnsi="Verdana" w:eastAsia="Verdana" w:cs="Verdana"/>
-                <w:color w:val="FF0000"/>
-                <w:sz w:val="16"/>
-                <w:szCs w:val="16"/>
-              </w:rPr>
-            </w:pPr>
-            <w:r>
-              <w:rPr>
-                <w:rFonts w:ascii="Verdana" w:hAnsi="Verdana" w:eastAsia="Verdana" w:cs="Verdana"/>
-                <w:b/>
-                <w:color w:val="FF0000"/>
-                <w:sz w:val="16"/>
-                <w:szCs w:val="16"/>
-              </w:rPr>
-              <w:t>0%</w:t>
-            </w:r>
-          </w:p>
-        </w:tc>
-      </w:tr>
-    </w:tbl>
-    <w:p>
-      <w:pPr>
         <w:ind w:left="720"/>
         <w:rPr>
           <w:rFonts w:ascii="Verdana" w:hAnsi="Verdana" w:eastAsia="Verdana" w:cs="Verdana"/>
@@ -4127,6 +2877,14 @@
         <w:gridCol w:w="416"/>
       </w:tblGrid>
       <w:tr>
+        <w:tblPrEx>
+          <w:tblCellMar>
+            <w:top w:w="0" w:type="dxa"/>
+            <w:left w:w="0" w:type="dxa"/>
+            <w:bottom w:w="0" w:type="dxa"/>
+            <w:right w:w="0" w:type="dxa"/>
+          </w:tblCellMar>
+        </w:tblPrEx>
         <w:trPr>
           <w:trHeight w:val="440" w:hRule="atLeast"/>
         </w:trPr>
@@ -7476,7 +6234,7 @@
     </w:pPr>
     <w:r>
       <w:drawing>
-        <wp:anchor distT="0" distB="0" distL="114300" distR="114300" simplePos="0" relativeHeight="251659264" behindDoc="0" locked="0" layoutInCell="1" allowOverlap="1">
+        <wp:anchor distT="0" distB="0" distL="114300" distR="114300" simplePos="0" relativeHeight="251660288" behindDoc="0" locked="0" layoutInCell="1" allowOverlap="1">
           <wp:simplePos x="0" y="0"/>
           <wp:positionH relativeFrom="column">
             <wp:posOffset>257175</wp:posOffset>
@@ -8067,6 +6825,7 @@
   <w:style w:type="table" w:customStyle="1" w:styleId="15">
     <w:name w:val="_Style 13"/>
     <w:basedOn w:val="13"/>
+    <w:qFormat/>
     <w:uiPriority w:val="0"/>
     <w:tblPr>
       <w:tblCellMar>

</xml_diff>

<commit_message>
Más trabajo en el archivo
</commit_message>
<xml_diff>
--- a/P4/DIU_report-template-usability-testOK (3).docx
+++ b/P4/DIU_report-template-usability-testOK (3).docx
@@ -625,11 +625,12 @@
       </w:r>
       <w:r>
         <w:rPr>
-          <w:rFonts w:ascii="Verdana" w:hAnsi="Verdana" w:eastAsia="Verdana" w:cs="Verdana"/>
-          <w:sz w:val="20"/>
-          <w:szCs w:val="20"/>
-        </w:rPr>
-        <w:t>PÁG</w:t>
+          <w:rFonts w:hint="default" w:ascii="Verdana" w:hAnsi="Verdana" w:eastAsia="Verdana" w:cs="Verdana"/>
+          <w:sz w:val="20"/>
+          <w:szCs w:val="20"/>
+          <w:lang w:val="es-ES"/>
+        </w:rPr>
+        <w:t>2</w:t>
       </w:r>
       <w:r>
         <w:rPr>
@@ -639,6 +640,35 @@
         </w:rPr>
         <w:tab/>
       </w:r>
+    </w:p>
+    <w:p>
+      <w:pPr>
+        <w:ind w:left="1440"/>
+        <w:rPr>
+          <w:rFonts w:ascii="Verdana" w:hAnsi="Verdana" w:eastAsia="Verdana" w:cs="Verdana"/>
+          <w:sz w:val="20"/>
+          <w:szCs w:val="20"/>
+        </w:rPr>
+      </w:pPr>
+    </w:p>
+    <w:p>
+      <w:pPr>
+        <w:ind w:left="1440"/>
+        <w:rPr>
+          <w:rFonts w:hint="default" w:ascii="Verdana" w:hAnsi="Verdana" w:eastAsia="Verdana" w:cs="Verdana"/>
+          <w:sz w:val="20"/>
+          <w:szCs w:val="20"/>
+          <w:lang w:val="es-ES"/>
+        </w:rPr>
+      </w:pPr>
+      <w:r>
+        <w:rPr>
+          <w:rFonts w:ascii="Verdana" w:hAnsi="Verdana" w:eastAsia="Verdana" w:cs="Verdana"/>
+          <w:sz w:val="20"/>
+          <w:szCs w:val="20"/>
+        </w:rPr>
+        <w:t>RESUMEN EJECUTIVO ……………………………………</w:t>
+      </w:r>
       <w:r>
         <w:rPr>
           <w:rFonts w:ascii="Verdana" w:hAnsi="Verdana" w:eastAsia="Verdana" w:cs="Verdana"/>
@@ -647,6 +677,23 @@
         </w:rPr>
         <w:tab/>
       </w:r>
+      <w:r>
+        <w:rPr>
+          <w:rFonts w:ascii="Verdana" w:hAnsi="Verdana" w:eastAsia="Verdana" w:cs="Verdana"/>
+          <w:sz w:val="20"/>
+          <w:szCs w:val="20"/>
+        </w:rPr>
+        <w:tab/>
+      </w:r>
+      <w:r>
+        <w:rPr>
+          <w:rFonts w:hint="default" w:ascii="Verdana" w:hAnsi="Verdana" w:eastAsia="Verdana" w:cs="Verdana"/>
+          <w:sz w:val="20"/>
+          <w:szCs w:val="20"/>
+          <w:lang w:val="es-ES"/>
+        </w:rPr>
+        <w:t>3</w:t>
+      </w:r>
     </w:p>
     <w:p>
       <w:pPr>
@@ -662,18 +709,19 @@
       <w:pPr>
         <w:ind w:left="1440"/>
         <w:rPr>
-          <w:rFonts w:ascii="Verdana" w:hAnsi="Verdana" w:eastAsia="Verdana" w:cs="Verdana"/>
-          <w:sz w:val="20"/>
-          <w:szCs w:val="20"/>
-        </w:rPr>
-      </w:pPr>
-      <w:r>
-        <w:rPr>
-          <w:rFonts w:ascii="Verdana" w:hAnsi="Verdana" w:eastAsia="Verdana" w:cs="Verdana"/>
-          <w:sz w:val="20"/>
-          <w:szCs w:val="20"/>
-        </w:rPr>
-        <w:t>RESUMEN EJECUTIVO ……………………………………</w:t>
+          <w:rFonts w:hint="default" w:ascii="Verdana" w:hAnsi="Verdana" w:eastAsia="Verdana" w:cs="Verdana"/>
+          <w:sz w:val="20"/>
+          <w:szCs w:val="20"/>
+          <w:lang w:val="es-ES"/>
+        </w:rPr>
+      </w:pPr>
+      <w:r>
+        <w:rPr>
+          <w:rFonts w:ascii="Verdana" w:hAnsi="Verdana" w:eastAsia="Verdana" w:cs="Verdana"/>
+          <w:sz w:val="20"/>
+          <w:szCs w:val="20"/>
+        </w:rPr>
+        <w:t>METODOLOGÍA ………………………………………………...</w:t>
       </w:r>
       <w:r>
         <w:rPr>
@@ -693,63 +741,12 @@
       </w:r>
       <w:r>
         <w:rPr>
-          <w:rFonts w:ascii="Verdana" w:hAnsi="Verdana" w:eastAsia="Verdana" w:cs="Verdana"/>
-          <w:sz w:val="20"/>
-          <w:szCs w:val="20"/>
-        </w:rPr>
-        <w:t>PÁG</w:t>
-      </w:r>
-    </w:p>
-    <w:p>
-      <w:pPr>
-        <w:ind w:left="1440"/>
-        <w:rPr>
-          <w:rFonts w:ascii="Verdana" w:hAnsi="Verdana" w:eastAsia="Verdana" w:cs="Verdana"/>
-          <w:sz w:val="20"/>
-          <w:szCs w:val="20"/>
-        </w:rPr>
-      </w:pPr>
-    </w:p>
-    <w:p>
-      <w:pPr>
-        <w:ind w:left="1440"/>
-        <w:rPr>
-          <w:rFonts w:ascii="Verdana" w:hAnsi="Verdana" w:eastAsia="Verdana" w:cs="Verdana"/>
-          <w:sz w:val="20"/>
-          <w:szCs w:val="20"/>
-        </w:rPr>
-      </w:pPr>
-      <w:r>
-        <w:rPr>
-          <w:rFonts w:ascii="Verdana" w:hAnsi="Verdana" w:eastAsia="Verdana" w:cs="Verdana"/>
-          <w:sz w:val="20"/>
-          <w:szCs w:val="20"/>
-        </w:rPr>
-        <w:t>METODOLOGÍA ………………………………………………...</w:t>
-      </w:r>
-      <w:r>
-        <w:rPr>
-          <w:rFonts w:ascii="Verdana" w:hAnsi="Verdana" w:eastAsia="Verdana" w:cs="Verdana"/>
-          <w:sz w:val="20"/>
-          <w:szCs w:val="20"/>
-        </w:rPr>
-        <w:tab/>
-      </w:r>
-      <w:r>
-        <w:rPr>
-          <w:rFonts w:ascii="Verdana" w:hAnsi="Verdana" w:eastAsia="Verdana" w:cs="Verdana"/>
-          <w:sz w:val="20"/>
-          <w:szCs w:val="20"/>
-        </w:rPr>
-        <w:tab/>
-      </w:r>
-      <w:r>
-        <w:rPr>
-          <w:rFonts w:ascii="Verdana" w:hAnsi="Verdana" w:eastAsia="Verdana" w:cs="Verdana"/>
-          <w:sz w:val="20"/>
-          <w:szCs w:val="20"/>
-        </w:rPr>
-        <w:t>PÁG</w:t>
+          <w:rFonts w:hint="default" w:ascii="Verdana" w:hAnsi="Verdana" w:eastAsia="Verdana" w:cs="Verdana"/>
+          <w:sz w:val="20"/>
+          <w:szCs w:val="20"/>
+          <w:lang w:val="es-ES"/>
+        </w:rPr>
+        <w:t>3</w:t>
       </w:r>
     </w:p>
     <w:p>
@@ -1362,12 +1359,6 @@
             <w:insideH w:val="single" w:color="000000" w:sz="4" w:space="0"/>
             <w:insideV w:val="single" w:color="000000" w:sz="4" w:space="0"/>
           </w:tblBorders>
-          <w:tblCellMar>
-            <w:top w:w="0" w:type="dxa"/>
-            <w:left w:w="108" w:type="dxa"/>
-            <w:bottom w:w="0" w:type="dxa"/>
-            <w:right w:w="108" w:type="dxa"/>
-          </w:tblCellMar>
         </w:tblPrEx>
         <w:trPr>
           <w:trHeight w:val="3840" w:hRule="atLeast"/>
@@ -1567,7 +1558,7 @@
         <w:jc w:val="both"/>
         <w:rPr>
           <w:rFonts w:hint="default" w:ascii="Verdana" w:hAnsi="Verdana" w:eastAsia="Verdana"/>
-          <w:color w:val="666699"/>
+          <w:color w:val="auto"/>
           <w:sz w:val="20"/>
           <w:szCs w:val="20"/>
           <w:lang w:val="es-ES"/>
@@ -1576,7 +1567,7 @@
       <w:r>
         <w:rPr>
           <w:rFonts w:hint="default" w:ascii="Verdana" w:hAnsi="Verdana" w:eastAsia="Verdana"/>
-          <w:color w:val="666699"/>
+          <w:color w:val="auto"/>
           <w:sz w:val="20"/>
           <w:szCs w:val="20"/>
           <w:lang w:val="es-ES"/>
@@ -1589,7 +1580,7 @@
         <w:jc w:val="both"/>
         <w:rPr>
           <w:rFonts w:hint="default" w:ascii="Verdana" w:hAnsi="Verdana" w:eastAsia="Verdana"/>
-          <w:color w:val="666699"/>
+          <w:color w:val="auto"/>
           <w:sz w:val="20"/>
           <w:szCs w:val="20"/>
           <w:lang w:val="es-ES"/>
@@ -1601,7 +1592,7 @@
         <w:jc w:val="both"/>
         <w:rPr>
           <w:rFonts w:hint="default" w:ascii="Verdana" w:hAnsi="Verdana" w:eastAsia="Verdana"/>
-          <w:color w:val="666699"/>
+          <w:color w:val="auto"/>
           <w:sz w:val="20"/>
           <w:szCs w:val="20"/>
           <w:lang w:val="es-ES"/>
@@ -1610,7 +1601,7 @@
       <w:r>
         <w:rPr>
           <w:rFonts w:hint="default" w:ascii="Verdana" w:hAnsi="Verdana" w:eastAsia="Verdana"/>
-          <w:color w:val="666699"/>
+          <w:color w:val="auto"/>
           <w:sz w:val="20"/>
           <w:szCs w:val="20"/>
           <w:lang w:val="es-ES"/>
@@ -1623,7 +1614,7 @@
         <w:jc w:val="both"/>
         <w:rPr>
           <w:rFonts w:hint="default" w:ascii="Verdana" w:hAnsi="Verdana" w:eastAsia="Verdana"/>
-          <w:color w:val="666699"/>
+          <w:color w:val="auto"/>
           <w:sz w:val="20"/>
           <w:szCs w:val="20"/>
           <w:lang w:val="es-ES"/>
@@ -1635,7 +1626,7 @@
         <w:jc w:val="both"/>
         <w:rPr>
           <w:rFonts w:hint="default" w:ascii="Verdana" w:hAnsi="Verdana" w:eastAsia="Verdana"/>
-          <w:color w:val="666699"/>
+          <w:color w:val="auto"/>
           <w:sz w:val="20"/>
           <w:szCs w:val="20"/>
           <w:lang w:val="es-ES"/>
@@ -1644,7 +1635,7 @@
       <w:r>
         <w:rPr>
           <w:rFonts w:hint="default" w:ascii="Verdana" w:hAnsi="Verdana" w:eastAsia="Verdana"/>
-          <w:color w:val="666699"/>
+          <w:color w:val="auto"/>
           <w:sz w:val="20"/>
           <w:szCs w:val="20"/>
           <w:lang w:val="es-ES"/>
@@ -1657,7 +1648,7 @@
         <w:jc w:val="both"/>
         <w:rPr>
           <w:rFonts w:hint="default" w:ascii="Verdana" w:hAnsi="Verdana" w:eastAsia="Verdana"/>
-          <w:color w:val="666699"/>
+          <w:color w:val="auto"/>
           <w:sz w:val="20"/>
           <w:szCs w:val="20"/>
           <w:lang w:val="es-ES"/>
@@ -1669,7 +1660,7 @@
         <w:jc w:val="both"/>
         <w:rPr>
           <w:rFonts w:hint="default" w:ascii="Verdana" w:hAnsi="Verdana" w:eastAsia="Verdana"/>
-          <w:color w:val="666699"/>
+          <w:color w:val="auto"/>
           <w:sz w:val="20"/>
           <w:szCs w:val="20"/>
           <w:lang w:val="es-ES"/>
@@ -1678,7 +1669,7 @@
       <w:r>
         <w:rPr>
           <w:rFonts w:hint="default" w:ascii="Verdana" w:hAnsi="Verdana" w:eastAsia="Verdana"/>
-          <w:color w:val="666699"/>
+          <w:color w:val="auto"/>
           <w:sz w:val="20"/>
           <w:szCs w:val="20"/>
           <w:lang w:val="es-ES"/>
@@ -1733,16 +1724,17 @@
       <w:pPr>
         <w:ind w:left="720"/>
         <w:rPr>
-          <w:color w:val="FF0000"/>
+          <w:color w:val="auto"/>
         </w:rPr>
       </w:pPr>
     </w:p>
     <w:p>
       <w:pPr>
         <w:ind w:left="720"/>
+        <w:jc w:val="both"/>
         <w:rPr>
           <w:rFonts w:hint="default" w:ascii="Verdana" w:hAnsi="Verdana" w:eastAsia="Verdana" w:cs="Verdana"/>
-          <w:color w:val="666699"/>
+          <w:color w:val="auto"/>
           <w:sz w:val="20"/>
           <w:szCs w:val="20"/>
           <w:lang w:val="es-ES"/>
@@ -1751,7 +1743,7 @@
       <w:r>
         <w:rPr>
           <w:rFonts w:hint="default" w:ascii="Verdana" w:hAnsi="Verdana" w:eastAsia="Verdana" w:cs="Verdana"/>
-          <w:color w:val="666699"/>
+          <w:color w:val="auto"/>
           <w:sz w:val="20"/>
           <w:szCs w:val="20"/>
           <w:lang w:val="es-ES"/>
@@ -1761,7 +1753,7 @@
       <w:r>
         <w:rPr>
           <w:rFonts w:hint="default" w:ascii="Verdana" w:hAnsi="Verdana" w:eastAsia="Verdana"/>
-          <w:color w:val="666699"/>
+          <w:color w:val="auto"/>
           <w:sz w:val="20"/>
           <w:szCs w:val="20"/>
           <w:lang w:val="es-ES"/>
@@ -1771,7 +1763,7 @@
       <w:r>
         <w:rPr>
           <w:rFonts w:hint="default" w:ascii="Verdana" w:hAnsi="Verdana" w:eastAsia="Verdana" w:cs="Verdana"/>
-          <w:color w:val="666699"/>
+          <w:color w:val="auto"/>
           <w:sz w:val="20"/>
           <w:szCs w:val="20"/>
           <w:lang w:val="es-ES"/>
@@ -1782,9 +1774,10 @@
     <w:p>
       <w:pPr>
         <w:ind w:left="720"/>
+        <w:jc w:val="both"/>
         <w:rPr>
           <w:rFonts w:hint="default" w:ascii="Verdana" w:hAnsi="Verdana" w:eastAsia="Verdana" w:cs="Verdana"/>
-          <w:color w:val="666699"/>
+          <w:color w:val="auto"/>
           <w:sz w:val="20"/>
           <w:szCs w:val="20"/>
           <w:lang w:val="es-ES"/>
@@ -1794,9 +1787,10 @@
     <w:p>
       <w:pPr>
         <w:ind w:left="720"/>
+        <w:jc w:val="both"/>
         <w:rPr>
           <w:rFonts w:hint="default" w:ascii="Verdana" w:hAnsi="Verdana" w:eastAsia="Verdana" w:cs="Verdana"/>
-          <w:color w:val="666699"/>
+          <w:color w:val="auto"/>
           <w:sz w:val="20"/>
           <w:szCs w:val="20"/>
           <w:lang w:val="es-ES"/>
@@ -1805,7 +1799,7 @@
       <w:r>
         <w:rPr>
           <w:rFonts w:hint="default" w:ascii="Verdana" w:hAnsi="Verdana" w:eastAsia="Verdana" w:cs="Verdana"/>
-          <w:color w:val="666699"/>
+          <w:color w:val="auto"/>
           <w:sz w:val="20"/>
           <w:szCs w:val="20"/>
           <w:lang w:val="es-ES"/>
@@ -1816,21 +1810,13 @@
     <w:p>
       <w:pPr>
         <w:ind w:left="720"/>
-        <w:rPr>
-          <w:rFonts w:ascii="Verdana" w:hAnsi="Verdana" w:eastAsia="Verdana" w:cs="Verdana"/>
-          <w:color w:val="666699"/>
-          <w:sz w:val="20"/>
-          <w:szCs w:val="20"/>
-        </w:rPr>
-      </w:pPr>
-    </w:p>
-    <w:p>
-      <w:pPr>
-        <w:rPr>
-          <w:rFonts w:ascii="Verdana" w:hAnsi="Verdana" w:eastAsia="Verdana" w:cs="Verdana"/>
-          <w:color w:val="666699"/>
-          <w:sz w:val="20"/>
-          <w:szCs w:val="20"/>
+        <w:jc w:val="both"/>
+        <w:rPr>
+          <w:rFonts w:hint="default" w:ascii="Verdana" w:hAnsi="Verdana" w:eastAsia="Verdana" w:cs="Verdana"/>
+          <w:color w:val="auto"/>
+          <w:sz w:val="20"/>
+          <w:szCs w:val="20"/>
+          <w:lang w:val="es-ES"/>
         </w:rPr>
       </w:pPr>
     </w:p>
@@ -1847,14 +1833,40 @@
         </w:pBdr>
         <w:spacing w:before="80"/>
         <w:rPr>
+          <w:rFonts w:hint="default" w:ascii="Calibri" w:hAnsi="Calibri" w:eastAsia="Calibri" w:cs="Calibri"/>
+          <w:b/>
+          <w:color w:val="000000"/>
+          <w:sz w:val="28"/>
+          <w:szCs w:val="28"/>
+          <w:lang w:val="es-ES"/>
+        </w:rPr>
+      </w:pPr>
+      <w:r>
+        <w:rPr>
           <w:rFonts w:ascii="Calibri" w:hAnsi="Calibri" w:eastAsia="Calibri" w:cs="Calibri"/>
           <w:b/>
           <w:color w:val="000000"/>
           <w:sz w:val="28"/>
           <w:szCs w:val="28"/>
         </w:rPr>
-      </w:pPr>
-      <w:r>
+        <w:t xml:space="preserve"> </w:t>
+      </w:r>
+      <w:r>
+        <w:rPr>
+          <w:rFonts w:hint="default" w:ascii="Calibri" w:hAnsi="Calibri" w:eastAsia="Calibri" w:cs="Calibri"/>
+          <w:b/>
+          <w:color w:val="000000"/>
+          <w:sz w:val="28"/>
+          <w:szCs w:val="28"/>
+          <w:lang w:val="es-ES"/>
+        </w:rPr>
+        <w:t>Metodología</w:t>
+      </w:r>
+    </w:p>
+    <w:p>
+      <w:pPr>
+        <w:ind w:left="720"/>
+        <w:jc w:val="both"/>
         <w:rPr>
           <w:rFonts w:ascii="Calibri" w:hAnsi="Calibri" w:eastAsia="Calibri" w:cs="Calibri"/>
           <w:b/>
@@ -1862,33 +1874,12 @@
           <w:sz w:val="28"/>
           <w:szCs w:val="28"/>
         </w:rPr>
-        <w:t>Metodología</w:t>
-      </w:r>
+      </w:pPr>
     </w:p>
     <w:p>
       <w:pPr>
         <w:ind w:left="720"/>
-        <w:rPr>
-          <w:rFonts w:ascii="Verdana" w:hAnsi="Verdana" w:eastAsia="Verdana" w:cs="Verdana"/>
-          <w:color w:val="FF0000"/>
-          <w:sz w:val="20"/>
-          <w:szCs w:val="20"/>
-        </w:rPr>
-      </w:pPr>
-    </w:p>
-    <w:p>
-      <w:pPr>
-        <w:keepNext/>
-        <w:keepLines/>
-        <w:pBdr>
-          <w:top w:val="none" w:color="auto" w:sz="0" w:space="0"/>
-          <w:left w:val="none" w:color="auto" w:sz="0" w:space="0"/>
-          <w:bottom w:val="none" w:color="auto" w:sz="0" w:space="0"/>
-          <w:right w:val="none" w:color="auto" w:sz="0" w:space="0"/>
-          <w:between w:val="none" w:color="auto" w:sz="0" w:space="0"/>
-        </w:pBdr>
-        <w:spacing w:before="200"/>
-        <w:ind w:left="720" w:hanging="720"/>
+        <w:jc w:val="both"/>
         <w:rPr>
           <w:rFonts w:hint="default" w:ascii="Calibri" w:hAnsi="Calibri" w:eastAsia="Calibri" w:cs="Calibri"/>
           <w:b w:val="0"/>
@@ -1900,13 +1891,18 @@
       <w:r>
         <w:rPr>
           <w:rFonts w:hint="default" w:ascii="Calibri" w:hAnsi="Calibri" w:eastAsia="Calibri" w:cs="Calibri"/>
-          <w:b/>
+          <w:b w:val="0"/>
+          <w:bCs/>
           <w:color w:val="000000"/>
           <w:lang w:val="es-ES"/>
         </w:rPr>
-        <w:tab/>
-      </w:r>
-      <w:r>
+        <w:t>Para la realización de los tests, los 2 usuarios mencionados anteriormente fueron creados de manera aleatoria siguiendo una plantilla con diferentes opciones. Siguiendo estas opciones obtenidas se diseñaron unos parámetros de usuario (sexo, edad, ocupación...) representativos del resultado.</w:t>
+      </w:r>
+    </w:p>
+    <w:p>
+      <w:pPr>
+        <w:ind w:left="720"/>
+        <w:jc w:val="both"/>
         <w:rPr>
           <w:rFonts w:hint="default" w:ascii="Calibri" w:hAnsi="Calibri" w:eastAsia="Calibri" w:cs="Calibri"/>
           <w:b w:val="0"/>
@@ -1914,29 +1910,6 @@
           <w:color w:val="000000"/>
           <w:lang w:val="es-ES"/>
         </w:rPr>
-        <w:t>Para la realización de los tests, los 2 usuarios mencionados anteriormente fueron creados de manera aleatoria siguiendo una plantilla con diferentes opciones. Siguiendo estas opciones obtenidas se diseñaron unos parámetros de usuario (sexo, edad, ocupación...) representativos del resultado.</w:t>
-      </w:r>
-    </w:p>
-    <w:p>
-      <w:pPr>
-        <w:keepNext/>
-        <w:keepLines/>
-        <w:pBdr>
-          <w:top w:val="none" w:color="auto" w:sz="0" w:space="0"/>
-          <w:left w:val="none" w:color="auto" w:sz="0" w:space="0"/>
-          <w:bottom w:val="none" w:color="auto" w:sz="0" w:space="0"/>
-          <w:right w:val="none" w:color="auto" w:sz="0" w:space="0"/>
-          <w:between w:val="none" w:color="auto" w:sz="0" w:space="0"/>
-        </w:pBdr>
-        <w:spacing w:before="200"/>
-        <w:ind w:left="720" w:hanging="720"/>
-        <w:rPr>
-          <w:rFonts w:hint="default" w:ascii="Calibri" w:hAnsi="Calibri" w:eastAsia="Calibri" w:cs="Calibri"/>
-          <w:b w:val="0"/>
-          <w:bCs/>
-          <w:color w:val="000000"/>
-          <w:lang w:val="es-ES"/>
-        </w:rPr>
       </w:pPr>
       <w:r>
         <w:rPr>
@@ -1948,10 +1921,10 @@
           <wp:anchor distT="0" distB="0" distL="114300" distR="114300" simplePos="0" relativeHeight="251659264" behindDoc="0" locked="0" layoutInCell="1" allowOverlap="1">
             <wp:simplePos x="0" y="0"/>
             <wp:positionH relativeFrom="column">
-              <wp:posOffset>-323850</wp:posOffset>
+              <wp:posOffset>-247650</wp:posOffset>
             </wp:positionH>
             <wp:positionV relativeFrom="paragraph">
-              <wp:posOffset>230505</wp:posOffset>
+              <wp:posOffset>116205</wp:posOffset>
             </wp:positionV>
             <wp:extent cx="6535420" cy="1692275"/>
             <wp:effectExtent l="0" t="0" r="17780" b="3175"/>
@@ -2003,7 +1976,65 @@
           <w:lang w:val="es-ES"/>
         </w:rPr>
         <w:tab/>
-        <w:t xml:space="preserve">Posteriormente, a estos usuarios llevaron a cabo un cuestionario SUS, donde puntuaban desde 1 (desacuerdo) hasta 5  (acuerdo) qué le parecían la distintos elementos y/o cualidades de la aplicación. </w:t>
+      </w:r>
+    </w:p>
+    <w:p>
+      <w:pPr>
+        <w:ind w:left="720"/>
+        <w:jc w:val="both"/>
+        <w:rPr>
+          <w:rFonts w:hint="default" w:ascii="Calibri" w:hAnsi="Calibri" w:eastAsia="Calibri" w:cs="Calibri"/>
+          <w:b w:val="0"/>
+          <w:bCs/>
+          <w:color w:val="000000"/>
+          <w:lang w:val="es-ES"/>
+        </w:rPr>
+      </w:pPr>
+      <w:r>
+        <w:rPr>
+          <w:rFonts w:hint="default" w:ascii="Calibri" w:hAnsi="Calibri" w:eastAsia="Calibri" w:cs="Calibri"/>
+          <w:b w:val="0"/>
+          <w:bCs/>
+          <w:color w:val="000000"/>
+          <w:lang w:val="es-ES"/>
+        </w:rPr>
+        <w:t>Posteriormente, a estos usuarios llevaron a cabo un cuestionario SUS, donde puntuaban desde 1 (desacuerdo) hasta 5  (acuerdo) qué le parecían la distintos elementos y/o cualidades de la aplicación.</w:t>
+      </w:r>
+    </w:p>
+    <w:p>
+      <w:pPr>
+        <w:ind w:left="720"/>
+        <w:jc w:val="both"/>
+        <w:rPr>
+          <w:rFonts w:hint="default" w:ascii="Calibri" w:hAnsi="Calibri" w:eastAsia="Calibri" w:cs="Calibri"/>
+          <w:b w:val="0"/>
+          <w:bCs/>
+          <w:color w:val="000000"/>
+          <w:lang w:val="es-ES"/>
+        </w:rPr>
+      </w:pPr>
+    </w:p>
+    <w:p>
+      <w:pPr>
+        <w:ind w:left="720"/>
+        <w:jc w:val="both"/>
+        <w:rPr>
+          <w:rFonts w:hint="default" w:ascii="Calibri" w:hAnsi="Calibri" w:eastAsia="Calibri" w:cs="Calibri"/>
+          <w:b w:val="0"/>
+          <w:bCs/>
+          <w:color w:val="000000"/>
+          <w:lang w:val="es-ES"/>
+        </w:rPr>
+      </w:pPr>
+      <w:r>
+        <w:rPr>
+          <w:rFonts w:hint="default" w:ascii="Calibri" w:hAnsi="Calibri" w:eastAsia="Calibri" w:cs="Calibri"/>
+          <w:b w:val="0"/>
+          <w:bCs/>
+          <w:color w:val="000000"/>
+          <w:lang w:val="es-ES"/>
+        </w:rPr>
+        <w:t xml:space="preserve">Además, por otro lado, los integrantes del equipo también han hecho uso del prototipo de la aplicación y han recopilado sus opiniones propias y puntos a mejorar. </w:t>
       </w:r>
     </w:p>
     <w:p>
@@ -2042,197 +2073,20 @@
         <w:spacing w:before="200"/>
         <w:ind w:left="720" w:hanging="720"/>
         <w:rPr>
-          <w:rFonts w:hint="default" w:ascii="Calibri" w:hAnsi="Calibri" w:eastAsia="Calibri" w:cs="Calibri"/>
-          <w:b w:val="0"/>
-          <w:bCs/>
-          <w:color w:val="000000"/>
-          <w:lang w:val="es-ES"/>
-        </w:rPr>
-      </w:pPr>
-      <w:r>
-        <w:rPr>
-          <w:rFonts w:hint="default" w:ascii="Calibri" w:hAnsi="Calibri" w:eastAsia="Calibri" w:cs="Calibri"/>
-          <w:b w:val="0"/>
-          <w:bCs/>
-          <w:color w:val="000000"/>
-          <w:lang w:val="es-ES"/>
-        </w:rPr>
-        <w:t>ESTOS SON LOS RESULTADOS, TENGO QUE PONERLOS MÁS ABAJO</w:t>
-      </w:r>
-    </w:p>
-    <w:p>
-      <w:pPr>
-        <w:keepNext/>
-        <w:keepLines/>
-        <w:pBdr>
-          <w:top w:val="none" w:color="auto" w:sz="0" w:space="0"/>
-          <w:left w:val="none" w:color="auto" w:sz="0" w:space="0"/>
-          <w:bottom w:val="none" w:color="auto" w:sz="0" w:space="0"/>
-          <w:right w:val="none" w:color="auto" w:sz="0" w:space="0"/>
-          <w:between w:val="none" w:color="auto" w:sz="0" w:space="0"/>
-        </w:pBdr>
-        <w:spacing w:before="200"/>
-        <w:ind w:left="720" w:firstLine="0" w:firstLineChars="0"/>
-        <w:rPr>
-          <w:rFonts w:hint="default" w:ascii="Calibri" w:hAnsi="Calibri" w:eastAsia="Calibri" w:cs="Calibri"/>
-          <w:b w:val="0"/>
-          <w:bCs/>
-          <w:color w:val="000000"/>
-          <w:lang w:val="es-ES"/>
-        </w:rPr>
-      </w:pPr>
-      <w:r>
-        <w:rPr>
-          <w:rFonts w:hint="default" w:ascii="Calibri" w:hAnsi="Calibri" w:eastAsia="Calibri" w:cs="Calibri"/>
-          <w:b w:val="0"/>
-          <w:bCs/>
-          <w:color w:val="000000"/>
-          <w:lang w:val="es-ES"/>
-        </w:rPr>
-        <w:t xml:space="preserve">Al tratarse de una muestra de tan solo 2 usuarios los resultados obtenidos no son muy homogéneos y dependen en gran medida de los usuarios usados. Sin embargo, se puede observar que la aplicación cuenta con un </w:t>
-      </w:r>
-      <w:r>
-        <w:rPr>
-          <w:rFonts w:hint="default" w:ascii="Calibri" w:hAnsi="Calibri" w:eastAsia="Calibri" w:cs="Calibri"/>
-          <w:b/>
-          <w:bCs w:val="0"/>
-          <w:color w:val="000000"/>
-          <w:lang w:val="es-ES"/>
-        </w:rPr>
-        <w:t>problema</w:t>
-      </w:r>
-      <w:r>
-        <w:rPr>
-          <w:rFonts w:hint="default" w:ascii="Calibri" w:hAnsi="Calibri" w:eastAsia="Calibri" w:cs="Calibri"/>
-          <w:b w:val="0"/>
-          <w:bCs/>
-          <w:color w:val="000000"/>
-          <w:lang w:val="es-ES"/>
-        </w:rPr>
-        <w:t xml:space="preserve"> en la</w:t>
-      </w:r>
-      <w:r>
-        <w:rPr>
-          <w:rFonts w:hint="default" w:ascii="Calibri" w:hAnsi="Calibri" w:eastAsia="Calibri" w:cs="Calibri"/>
-          <w:b/>
-          <w:bCs w:val="0"/>
-          <w:color w:val="000000"/>
-          <w:lang w:val="es-ES"/>
-        </w:rPr>
-        <w:t xml:space="preserve"> integración de sus funcionalidades (LUIS, ESCRIBE TÚ CUÁLES SON, QUE LE PUSISTE MALA NOTA)</w:t>
-      </w:r>
-      <w:r>
-        <w:rPr>
-          <w:rFonts w:hint="default" w:ascii="Calibri" w:hAnsi="Calibri" w:eastAsia="Calibri" w:cs="Calibri"/>
-          <w:b w:val="0"/>
-          <w:bCs/>
-          <w:color w:val="000000"/>
-          <w:lang w:val="es-ES"/>
-        </w:rPr>
-        <w:t>. Además, por parte del equipo de testeo hemos de remarcar que la aplicación también cuenta con otros problemas de “</w:t>
-      </w:r>
-      <w:r>
-        <w:rPr>
-          <w:rFonts w:hint="default" w:ascii="Calibri" w:hAnsi="Calibri" w:eastAsia="Calibri" w:cs="Calibri"/>
-          <w:b/>
-          <w:bCs w:val="0"/>
-          <w:color w:val="000000"/>
-          <w:lang w:val="es-ES"/>
-        </w:rPr>
-        <w:t>User Experience</w:t>
-      </w:r>
-      <w:r>
-        <w:rPr>
-          <w:rFonts w:hint="default" w:ascii="Calibri" w:hAnsi="Calibri" w:eastAsia="Calibri" w:cs="Calibri"/>
-          <w:b w:val="0"/>
-          <w:bCs/>
-          <w:color w:val="000000"/>
-          <w:lang w:val="es-ES"/>
-        </w:rPr>
-        <w:t xml:space="preserve">“ y </w:t>
-      </w:r>
-      <w:r>
-        <w:rPr>
-          <w:rFonts w:hint="default" w:ascii="Calibri" w:hAnsi="Calibri" w:eastAsia="Calibri" w:cs="Calibri"/>
-          <w:b/>
-          <w:bCs w:val="0"/>
-          <w:color w:val="000000"/>
-          <w:lang w:val="es-ES"/>
-        </w:rPr>
-        <w:t>accesibilidad.</w:t>
-      </w:r>
-      <w:bookmarkStart w:id="1" w:name="_GoBack"/>
-      <w:bookmarkEnd w:id="1"/>
-    </w:p>
-    <w:p>
-      <w:pPr>
-        <w:keepNext/>
-        <w:keepLines/>
-        <w:pBdr>
-          <w:top w:val="none" w:color="auto" w:sz="0" w:space="0"/>
-          <w:left w:val="none" w:color="auto" w:sz="0" w:space="0"/>
-          <w:bottom w:val="none" w:color="auto" w:sz="0" w:space="0"/>
-          <w:right w:val="none" w:color="auto" w:sz="0" w:space="0"/>
-          <w:between w:val="none" w:color="auto" w:sz="0" w:space="0"/>
-        </w:pBdr>
-        <w:spacing w:before="200"/>
-        <w:ind w:left="720" w:hanging="720"/>
+          <w:rFonts w:ascii="Verdana" w:hAnsi="Verdana" w:eastAsia="Verdana" w:cs="Verdana"/>
+          <w:color w:val="FF0000"/>
+          <w:sz w:val="20"/>
+          <w:szCs w:val="20"/>
+        </w:rPr>
+      </w:pPr>
+      <w:r>
         <w:rPr>
           <w:rFonts w:ascii="Calibri" w:hAnsi="Calibri" w:eastAsia="Calibri" w:cs="Calibri"/>
           <w:b/>
           <w:color w:val="000000"/>
         </w:rPr>
-      </w:pPr>
-      <w:r>
-        <w:rPr>
-          <w:rFonts w:ascii="Calibri" w:hAnsi="Calibri" w:eastAsia="Calibri" w:cs="Calibri"/>
-          <w:b/>
-          <w:color w:val="000000"/>
-        </w:rPr>
         <w:t>Participantes</w:t>
       </w:r>
-    </w:p>
-    <w:p>
-      <w:pPr>
-        <w:ind w:left="720"/>
-        <w:rPr>
-          <w:rFonts w:ascii="Verdana" w:hAnsi="Verdana" w:eastAsia="Verdana" w:cs="Verdana"/>
-          <w:color w:val="FF0000"/>
-          <w:sz w:val="20"/>
-          <w:szCs w:val="20"/>
-        </w:rPr>
-      </w:pPr>
-    </w:p>
-    <w:p>
-      <w:pPr>
-        <w:ind w:left="720"/>
-        <w:rPr>
-          <w:rFonts w:ascii="Verdana" w:hAnsi="Verdana" w:eastAsia="Verdana" w:cs="Verdana"/>
-          <w:color w:val="FF0000"/>
-          <w:sz w:val="20"/>
-          <w:szCs w:val="20"/>
-        </w:rPr>
-      </w:pPr>
-      <w:r>
-        <w:rPr>
-          <w:rFonts w:ascii="Verdana" w:hAnsi="Verdana" w:eastAsia="Verdana" w:cs="Verdana"/>
-          <w:color w:val="FF0000"/>
-          <w:sz w:val="20"/>
-          <w:szCs w:val="20"/>
-        </w:rPr>
-        <w:t>[tabla]</w:t>
-      </w:r>
-    </w:p>
-    <w:p>
-      <w:pPr>
-        <w:ind w:left="720"/>
-        <w:rPr>
-          <w:rFonts w:ascii="Verdana" w:hAnsi="Verdana" w:eastAsia="Verdana" w:cs="Verdana"/>
-          <w:color w:val="FF0000"/>
-          <w:sz w:val="20"/>
-          <w:szCs w:val="20"/>
-        </w:rPr>
-      </w:pPr>
     </w:p>
     <w:p>
       <w:pPr>
@@ -2733,88 +2587,7 @@
         </w:rPr>
       </w:pPr>
     </w:p>
-    <w:p>
-      <w:pPr>
-        <w:rPr>
-          <w:rFonts w:ascii="Verdana" w:hAnsi="Verdana" w:eastAsia="Verdana" w:cs="Verdana"/>
-          <w:color w:val="666699"/>
-          <w:sz w:val="20"/>
-          <w:szCs w:val="20"/>
-        </w:rPr>
-      </w:pPr>
-    </w:p>
-    <w:p>
-      <w:pPr>
-        <w:keepNext/>
-        <w:keepLines/>
-        <w:pBdr>
-          <w:top w:val="none" w:color="auto" w:sz="0" w:space="0"/>
-          <w:left w:val="none" w:color="auto" w:sz="0" w:space="0"/>
-          <w:bottom w:val="none" w:color="auto" w:sz="0" w:space="0"/>
-          <w:right w:val="none" w:color="auto" w:sz="0" w:space="0"/>
-          <w:between w:val="none" w:color="auto" w:sz="0" w:space="0"/>
-        </w:pBdr>
-        <w:spacing w:before="200"/>
-        <w:ind w:left="720" w:hanging="720"/>
-        <w:rPr>
-          <w:rFonts w:ascii="Calibri" w:hAnsi="Calibri" w:eastAsia="Calibri" w:cs="Calibri"/>
-          <w:b/>
-          <w:color w:val="000000"/>
-        </w:rPr>
-      </w:pPr>
-      <w:r>
-        <w:rPr>
-          <w:rFonts w:ascii="Calibri" w:hAnsi="Calibri" w:eastAsia="Calibri" w:cs="Calibri"/>
-          <w:b/>
-          <w:color w:val="000000"/>
-        </w:rPr>
-        <w:t>Evaluación de tareas /escenarios</w:t>
-      </w:r>
-    </w:p>
     <w:p/>
-    <w:p>
-      <w:pPr>
-        <w:rPr>
-          <w:rFonts w:ascii="Verdana" w:hAnsi="Verdana" w:eastAsia="Verdana" w:cs="Verdana"/>
-          <w:color w:val="666699"/>
-          <w:sz w:val="20"/>
-          <w:szCs w:val="20"/>
-        </w:rPr>
-      </w:pPr>
-    </w:p>
-    <w:p>
-      <w:pPr>
-        <w:ind w:left="720"/>
-        <w:rPr>
-          <w:rFonts w:ascii="Verdana" w:hAnsi="Verdana" w:eastAsia="Verdana" w:cs="Verdana"/>
-          <w:color w:val="666699"/>
-          <w:sz w:val="20"/>
-          <w:szCs w:val="20"/>
-        </w:rPr>
-      </w:pPr>
-    </w:p>
-    <w:p>
-      <w:pPr>
-        <w:spacing w:after="60"/>
-        <w:rPr>
-          <w:rFonts w:ascii="Verdana" w:hAnsi="Verdana" w:eastAsia="Verdana" w:cs="Verdana"/>
-          <w:color w:val="000000"/>
-          <w:sz w:val="16"/>
-          <w:szCs w:val="16"/>
-        </w:rPr>
-      </w:pPr>
-    </w:p>
-    <w:p>
-      <w:pPr>
-        <w:spacing w:after="60"/>
-        <w:rPr>
-          <w:rFonts w:ascii="Verdana" w:hAnsi="Verdana" w:eastAsia="Verdana" w:cs="Verdana"/>
-          <w:color w:val="000000"/>
-          <w:sz w:val="16"/>
-          <w:szCs w:val="16"/>
-        </w:rPr>
-      </w:pPr>
-    </w:p>
     <w:p>
       <w:pPr>
         <w:keepNext/>
@@ -5321,6 +5094,86 @@
     </w:p>
     <w:p>
       <w:pPr>
+        <w:spacing w:after="60"/>
+        <w:rPr>
+          <w:rFonts w:ascii="Verdana" w:hAnsi="Verdana" w:eastAsia="Verdana" w:cs="Verdana"/>
+          <w:color w:val="000000"/>
+          <w:sz w:val="16"/>
+          <w:szCs w:val="16"/>
+        </w:rPr>
+      </w:pPr>
+    </w:p>
+    <w:p>
+      <w:pPr>
+        <w:spacing w:after="60"/>
+        <w:rPr>
+          <w:rFonts w:ascii="Verdana" w:hAnsi="Verdana" w:eastAsia="Verdana" w:cs="Verdana"/>
+          <w:b/>
+          <w:sz w:val="16"/>
+          <w:szCs w:val="16"/>
+        </w:rPr>
+      </w:pPr>
+      <w:r>
+        <w:br w:type="page"/>
+      </w:r>
+    </w:p>
+    <w:p>
+      <w:pPr>
+        <w:ind w:left="780"/>
+        <w:rPr>
+          <w:rFonts w:ascii="Verdana" w:hAnsi="Verdana" w:eastAsia="Verdana" w:cs="Verdana"/>
+          <w:color w:val="FF0000"/>
+          <w:sz w:val="16"/>
+          <w:szCs w:val="16"/>
+          <w:lang w:val="en-GB"/>
+        </w:rPr>
+      </w:pPr>
+    </w:p>
+    <w:p>
+      <w:pPr>
+        <w:keepNext/>
+        <w:keepLines/>
+        <w:pBdr>
+          <w:top w:val="none" w:color="auto" w:sz="0" w:space="0"/>
+          <w:left w:val="none" w:color="auto" w:sz="0" w:space="0"/>
+          <w:bottom w:val="single" w:color="000000" w:sz="4" w:space="1"/>
+          <w:right w:val="none" w:color="auto" w:sz="0" w:space="0"/>
+          <w:between w:val="none" w:color="auto" w:sz="0" w:space="0"/>
+        </w:pBdr>
+        <w:spacing w:before="80"/>
+        <w:rPr>
+          <w:rFonts w:hint="default" w:ascii="Calibri" w:hAnsi="Calibri" w:eastAsia="Calibri" w:cs="Calibri"/>
+          <w:b/>
+          <w:color w:val="000000"/>
+          <w:sz w:val="28"/>
+          <w:szCs w:val="28"/>
+          <w:lang w:val="es-ES"/>
+        </w:rPr>
+      </w:pPr>
+      <w:r>
+        <w:rPr>
+          <w:rFonts w:ascii="Calibri" w:hAnsi="Calibri" w:eastAsia="Calibri" w:cs="Calibri"/>
+          <w:b/>
+          <w:color w:val="000000"/>
+          <w:sz w:val="28"/>
+          <w:szCs w:val="28"/>
+        </w:rPr>
+        <w:t xml:space="preserve"> </w:t>
+      </w:r>
+      <w:r>
+        <w:rPr>
+          <w:rFonts w:hint="default" w:ascii="Calibri" w:hAnsi="Calibri" w:eastAsia="Calibri" w:cs="Calibri"/>
+          <w:b/>
+          <w:color w:val="000000"/>
+          <w:sz w:val="28"/>
+          <w:szCs w:val="28"/>
+          <w:lang w:val="es-ES"/>
+        </w:rPr>
+        <w:t>Resultados</w:t>
+      </w:r>
+    </w:p>
+    <w:p>
+      <w:pPr>
         <w:keepNext/>
         <w:keepLines/>
         <w:pBdr>
@@ -5331,78 +5184,338 @@
           <w:between w:val="none" w:color="auto" w:sz="0" w:space="0"/>
         </w:pBdr>
         <w:spacing w:before="200"/>
-        <w:ind w:left="720" w:hanging="720"/>
-        <w:rPr>
-          <w:rFonts w:ascii="Calibri" w:hAnsi="Calibri" w:eastAsia="Calibri" w:cs="Calibri"/>
+        <w:ind w:left="720" w:firstLine="0" w:firstLineChars="0"/>
+        <w:jc w:val="both"/>
+        <w:rPr>
+          <w:rFonts w:hint="default" w:ascii="Calibri" w:hAnsi="Calibri" w:eastAsia="Calibri" w:cs="Calibri"/>
           <w:b/>
-        </w:rPr>
-      </w:pPr>
-      <w:r>
-        <w:rPr>
-          <w:rFonts w:ascii="Calibri" w:hAnsi="Calibri" w:eastAsia="Calibri" w:cs="Calibri"/>
+          <w:bCs w:val="0"/>
+          <w:color w:val="000000"/>
+          <w:lang w:val="es-ES"/>
+        </w:rPr>
+      </w:pPr>
+      <w:r>
+        <w:rPr>
+          <w:rFonts w:hint="default" w:ascii="Calibri" w:hAnsi="Calibri" w:eastAsia="Calibri" w:cs="Calibri"/>
+          <w:b w:val="0"/>
+          <w:bCs/>
+          <w:color w:val="000000"/>
+          <w:lang w:val="es-ES"/>
+        </w:rPr>
+        <w:t xml:space="preserve">Al tratarse de una muestra de tan solo 2 usuarios los resultados obtenidos no son muy homogéneos y dependen en gran medida de los usuarios usados. Sin embargo, se puede observar que la aplicación cuenta con un </w:t>
+      </w:r>
+      <w:r>
+        <w:rPr>
+          <w:rFonts w:hint="default" w:ascii="Calibri" w:hAnsi="Calibri" w:eastAsia="Calibri" w:cs="Calibri"/>
           <w:b/>
-        </w:rPr>
-        <w:t>Cuestionario [usuarios]</w:t>
-      </w:r>
-    </w:p>
-    <w:p/>
-    <w:p>
-      <w:pPr>
-        <w:spacing w:after="60"/>
-        <w:rPr>
-          <w:rFonts w:ascii="Verdana" w:hAnsi="Verdana" w:eastAsia="Verdana" w:cs="Verdana"/>
-          <w:color w:val="FF0000"/>
-          <w:sz w:val="16"/>
-          <w:szCs w:val="16"/>
-        </w:rPr>
-      </w:pPr>
-      <w:r>
-        <w:rPr>
-          <w:rFonts w:ascii="Verdana" w:hAnsi="Verdana" w:eastAsia="Verdana" w:cs="Verdana"/>
+          <w:bCs w:val="0"/>
+          <w:color w:val="000000"/>
+          <w:lang w:val="es-ES"/>
+        </w:rPr>
+        <w:t>problema</w:t>
+      </w:r>
+      <w:r>
+        <w:rPr>
+          <w:rFonts w:hint="default" w:ascii="Calibri" w:hAnsi="Calibri" w:eastAsia="Calibri" w:cs="Calibri"/>
+          <w:b w:val="0"/>
+          <w:bCs/>
+          <w:color w:val="000000"/>
+          <w:lang w:val="es-ES"/>
+        </w:rPr>
+        <w:t xml:space="preserve"> en la</w:t>
+      </w:r>
+      <w:r>
+        <w:rPr>
+          <w:rFonts w:hint="default" w:ascii="Calibri" w:hAnsi="Calibri" w:eastAsia="Calibri" w:cs="Calibri"/>
           <w:b/>
-          <w:color w:val="FF0000"/>
-          <w:sz w:val="16"/>
-          <w:szCs w:val="16"/>
-        </w:rPr>
-        <w:t xml:space="preserve"> [en caso de tener datos relevantes] </w:t>
-      </w:r>
-    </w:p>
-    <w:p>
-      <w:pPr>
-        <w:spacing w:after="60"/>
-        <w:rPr>
-          <w:rFonts w:ascii="Verdana" w:hAnsi="Verdana" w:eastAsia="Verdana" w:cs="Verdana"/>
+          <w:bCs w:val="0"/>
           <w:color w:val="000000"/>
-          <w:sz w:val="16"/>
-          <w:szCs w:val="16"/>
-        </w:rPr>
-      </w:pPr>
-    </w:p>
-    <w:p>
-      <w:pPr>
-        <w:spacing w:after="60"/>
-        <w:rPr>
-          <w:rFonts w:ascii="Verdana" w:hAnsi="Verdana" w:eastAsia="Verdana" w:cs="Verdana"/>
+          <w:lang w:val="es-ES"/>
+        </w:rPr>
+        <w:t xml:space="preserve"> integración de sus funcionalidades (LUIS, ESCRIBE TÚ CUÁLES SON, QUE LE PUSISTE MALA NOTA)</w:t>
+      </w:r>
+      <w:r>
+        <w:rPr>
+          <w:rFonts w:hint="default" w:ascii="Calibri" w:hAnsi="Calibri" w:eastAsia="Calibri" w:cs="Calibri"/>
+          <w:b w:val="0"/>
+          <w:bCs/>
+          <w:color w:val="000000"/>
+          <w:lang w:val="es-ES"/>
+        </w:rPr>
+        <w:t>. Además, por parte del equipo de testeo hemos de remarcar que la aplicación también cuenta con otros problemas de “</w:t>
+      </w:r>
+      <w:r>
+        <w:rPr>
+          <w:rFonts w:hint="default" w:ascii="Calibri" w:hAnsi="Calibri" w:eastAsia="Calibri" w:cs="Calibri"/>
           <w:b/>
-          <w:sz w:val="16"/>
-          <w:szCs w:val="16"/>
-        </w:rPr>
-      </w:pPr>
-      <w:r>
-        <w:br w:type="page"/>
-      </w:r>
-    </w:p>
-    <w:p>
-      <w:pPr>
-        <w:ind w:left="780"/>
-        <w:rPr>
-          <w:rFonts w:ascii="Verdana" w:hAnsi="Verdana" w:eastAsia="Verdana" w:cs="Verdana"/>
-          <w:color w:val="FF0000"/>
-          <w:sz w:val="16"/>
-          <w:szCs w:val="16"/>
-          <w:lang w:val="en-GB"/>
-        </w:rPr>
-      </w:pPr>
+          <w:bCs w:val="0"/>
+          <w:color w:val="000000"/>
+          <w:lang w:val="es-ES"/>
+        </w:rPr>
+        <w:t>User Experience</w:t>
+      </w:r>
+      <w:r>
+        <w:rPr>
+          <w:rFonts w:hint="default" w:ascii="Calibri" w:hAnsi="Calibri" w:eastAsia="Calibri" w:cs="Calibri"/>
+          <w:b w:val="0"/>
+          <w:bCs/>
+          <w:color w:val="000000"/>
+          <w:lang w:val="es-ES"/>
+        </w:rPr>
+        <w:t xml:space="preserve">“ y </w:t>
+      </w:r>
+      <w:r>
+        <w:rPr>
+          <w:rFonts w:hint="default" w:ascii="Calibri" w:hAnsi="Calibri" w:eastAsia="Calibri" w:cs="Calibri"/>
+          <w:b/>
+          <w:bCs w:val="0"/>
+          <w:color w:val="000000"/>
+          <w:lang w:val="es-ES"/>
+        </w:rPr>
+        <w:t>accesibilidad.</w:t>
+      </w:r>
+    </w:p>
+    <w:p>
+      <w:pPr>
+        <w:keepNext/>
+        <w:keepLines/>
+        <w:pBdr>
+          <w:top w:val="none" w:color="auto" w:sz="0" w:space="0"/>
+          <w:left w:val="none" w:color="auto" w:sz="0" w:space="0"/>
+          <w:bottom w:val="none" w:color="auto" w:sz="0" w:space="0"/>
+          <w:right w:val="none" w:color="auto" w:sz="0" w:space="0"/>
+          <w:between w:val="none" w:color="auto" w:sz="0" w:space="0"/>
+        </w:pBdr>
+        <w:spacing w:before="200"/>
+        <w:ind w:left="720" w:firstLine="0" w:firstLineChars="0"/>
+        <w:jc w:val="both"/>
+        <w:rPr>
+          <w:rFonts w:hint="default" w:ascii="Calibri" w:hAnsi="Calibri" w:eastAsia="Calibri" w:cs="Calibri"/>
+          <w:b w:val="0"/>
+          <w:bCs/>
+          <w:color w:val="000000"/>
+          <w:lang w:val="es-ES"/>
+        </w:rPr>
+      </w:pPr>
+      <w:r>
+        <w:rPr>
+          <w:rFonts w:hint="default" w:ascii="Calibri" w:hAnsi="Calibri" w:eastAsia="Calibri" w:cs="Calibri"/>
+          <w:b w:val="0"/>
+          <w:bCs/>
+          <w:color w:val="000000"/>
+          <w:lang w:val="es-ES"/>
+        </w:rPr>
+        <w:t>En cuanto a la “</w:t>
+      </w:r>
+      <w:r>
+        <w:rPr>
+          <w:rFonts w:hint="default" w:ascii="Calibri" w:hAnsi="Calibri" w:eastAsia="Calibri" w:cs="Calibri"/>
+          <w:b/>
+          <w:bCs w:val="0"/>
+          <w:color w:val="000000"/>
+          <w:lang w:val="es-ES"/>
+        </w:rPr>
+        <w:t>user experience</w:t>
+      </w:r>
+      <w:r>
+        <w:rPr>
+          <w:rFonts w:hint="default" w:ascii="Calibri" w:hAnsi="Calibri" w:eastAsia="Calibri" w:cs="Calibri"/>
+          <w:b w:val="0"/>
+          <w:bCs/>
+          <w:color w:val="000000"/>
+          <w:lang w:val="es-ES"/>
+        </w:rPr>
+        <w:t>” se refiere, en el apartado de trivial, se da una explicación sobre el funcionamiento del trivial: una pregunta y varias opciones para contestar. No obstante, a la hora de entrar al juego podemos observar que encontramos la pregunta pero una opciones con figuras que nada tienen que ver con respuestas lógicas. Visto que el modelo del trivial es muy similar al de “Kahoot”, suponemos que existirá una pantalla en el local de Carlota Braun donde se muestren las respuestas a la pregunta relacionadas con las figuras que se ven en la aplicación. Pero esto no se comenta en ningún lado de la aplicación, por lo que opinamos que sería buena dejar constancia escrita de este funcionamiento en alguna parte en la aplicación.</w:t>
+      </w:r>
+    </w:p>
+    <w:p>
+      <w:pPr>
+        <w:keepNext/>
+        <w:keepLines/>
+        <w:pBdr>
+          <w:top w:val="none" w:color="auto" w:sz="0" w:space="0"/>
+          <w:left w:val="none" w:color="auto" w:sz="0" w:space="0"/>
+          <w:bottom w:val="none" w:color="auto" w:sz="0" w:space="0"/>
+          <w:right w:val="none" w:color="auto" w:sz="0" w:space="0"/>
+          <w:between w:val="none" w:color="auto" w:sz="0" w:space="0"/>
+        </w:pBdr>
+        <w:spacing w:before="200"/>
+        <w:ind w:left="720" w:firstLine="0" w:firstLineChars="0"/>
+        <w:jc w:val="both"/>
+        <w:rPr>
+          <w:rFonts w:hint="default" w:ascii="Calibri" w:hAnsi="Calibri" w:eastAsia="Calibri" w:cs="Calibri"/>
+          <w:b w:val="0"/>
+          <w:bCs/>
+          <w:color w:val="000000"/>
+          <w:lang w:val="es-ES"/>
+        </w:rPr>
+      </w:pPr>
+      <w:r>
+        <w:rPr>
+          <w:rFonts w:hint="default" w:ascii="Calibri" w:hAnsi="Calibri" w:eastAsia="Calibri" w:cs="Calibri"/>
+          <w:b w:val="0"/>
+          <w:bCs/>
+          <w:color w:val="000000"/>
+          <w:lang w:val="es-ES"/>
+        </w:rPr>
+        <w:t xml:space="preserve">Por último, en cuanto </w:t>
+      </w:r>
+      <w:r>
+        <w:rPr>
+          <w:rFonts w:hint="default" w:ascii="Calibri" w:hAnsi="Calibri" w:eastAsia="Calibri" w:cs="Calibri"/>
+          <w:b/>
+          <w:bCs w:val="0"/>
+          <w:color w:val="000000"/>
+          <w:lang w:val="es-ES"/>
+        </w:rPr>
+        <w:t>accesibilidad</w:t>
+      </w:r>
+      <w:r>
+        <w:rPr>
+          <w:rFonts w:hint="default" w:ascii="Calibri" w:hAnsi="Calibri" w:eastAsia="Calibri" w:cs="Calibri"/>
+          <w:b w:val="0"/>
+          <w:bCs/>
+          <w:color w:val="000000"/>
+          <w:lang w:val="es-ES"/>
+        </w:rPr>
+        <w:t xml:space="preserve"> se refiere, opinamos que varios de los textos e imágenes que se muestran a lo largo de la aplicación como: la explicación temática del mes; imágenes de muestra del menú temático y su correspondiente texto descriptivo y los textos explicativos de los premios en la pestaña de trivial resultan de un </w:t>
+      </w:r>
+      <w:r>
+        <w:rPr>
+          <w:rFonts w:hint="default" w:ascii="Calibri" w:hAnsi="Calibri" w:eastAsia="Calibri" w:cs="Calibri"/>
+          <w:b/>
+          <w:bCs w:val="0"/>
+          <w:color w:val="000000"/>
+          <w:lang w:val="es-ES"/>
+        </w:rPr>
+        <w:t>tamaño muy reducido</w:t>
+      </w:r>
+      <w:r>
+        <w:rPr>
+          <w:rFonts w:hint="default" w:ascii="Calibri" w:hAnsi="Calibri" w:eastAsia="Calibri" w:cs="Calibri"/>
+          <w:b w:val="0"/>
+          <w:bCs/>
+          <w:color w:val="000000"/>
+          <w:lang w:val="es-ES"/>
+        </w:rPr>
+        <w:t xml:space="preserve">, lo que hace que su </w:t>
+      </w:r>
+      <w:r>
+        <w:rPr>
+          <w:rFonts w:hint="default" w:ascii="Calibri" w:hAnsi="Calibri" w:eastAsia="Calibri" w:cs="Calibri"/>
+          <w:b/>
+          <w:bCs w:val="0"/>
+          <w:color w:val="000000"/>
+          <w:lang w:val="es-ES"/>
+        </w:rPr>
+        <w:t>lectura y visibilidad</w:t>
+      </w:r>
+      <w:r>
+        <w:rPr>
+          <w:rFonts w:hint="default" w:ascii="Calibri" w:hAnsi="Calibri" w:eastAsia="Calibri" w:cs="Calibri"/>
+          <w:b w:val="0"/>
+          <w:bCs/>
+          <w:color w:val="000000"/>
+          <w:lang w:val="es-ES"/>
+        </w:rPr>
+        <w:t xml:space="preserve"> se haga muy </w:t>
+      </w:r>
+      <w:r>
+        <w:rPr>
+          <w:rFonts w:hint="default" w:ascii="Calibri" w:hAnsi="Calibri" w:eastAsia="Calibri" w:cs="Calibri"/>
+          <w:b/>
+          <w:bCs w:val="0"/>
+          <w:color w:val="000000"/>
+          <w:lang w:val="es-ES"/>
+        </w:rPr>
+        <w:t>complicada</w:t>
+      </w:r>
+      <w:r>
+        <w:rPr>
+          <w:rFonts w:hint="default" w:ascii="Calibri" w:hAnsi="Calibri" w:eastAsia="Calibri" w:cs="Calibri"/>
+          <w:b w:val="0"/>
+          <w:bCs/>
+          <w:color w:val="000000"/>
+          <w:lang w:val="es-ES"/>
+        </w:rPr>
+        <w:t xml:space="preserve"> para personas con problemas de vista. Como solución a este problema planteado plateamos dos opciones:</w:t>
+      </w:r>
+    </w:p>
+    <w:p>
+      <w:pPr>
+        <w:keepNext/>
+        <w:keepLines/>
+        <w:numPr>
+          <w:ilvl w:val="0"/>
+          <w:numId w:val="1"/>
+        </w:numPr>
+        <w:pBdr>
+          <w:top w:val="none" w:color="auto" w:sz="0" w:space="0"/>
+          <w:left w:val="none" w:color="auto" w:sz="0" w:space="0"/>
+          <w:bottom w:val="none" w:color="auto" w:sz="0" w:space="0"/>
+          <w:right w:val="none" w:color="auto" w:sz="0" w:space="0"/>
+          <w:between w:val="none" w:color="auto" w:sz="0" w:space="0"/>
+        </w:pBdr>
+        <w:spacing w:before="200"/>
+        <w:ind w:left="1680" w:leftChars="0" w:hanging="420" w:firstLineChars="0"/>
+        <w:jc w:val="both"/>
+        <w:rPr>
+          <w:rFonts w:hint="default" w:ascii="Calibri" w:hAnsi="Calibri" w:eastAsia="Calibri" w:cs="Calibri"/>
+          <w:b w:val="0"/>
+          <w:bCs/>
+          <w:color w:val="000000"/>
+          <w:lang w:val="es-ES"/>
+        </w:rPr>
+      </w:pPr>
+      <w:r>
+        <w:rPr>
+          <w:rFonts w:hint="default" w:ascii="Calibri" w:hAnsi="Calibri" w:eastAsia="Calibri" w:cs="Calibri"/>
+          <w:b w:val="0"/>
+          <w:bCs/>
+          <w:color w:val="000000"/>
+          <w:lang w:val="es-ES"/>
+        </w:rPr>
+        <w:t>Una primera opción más costosa sería el rediseño de esas páginas para organizarlas de una manera en la que el acoplamiento de esas imágenes y textos se puedan hacer con mayor espacio y tamaño, puesto que ahora mismo el problema de su tamaño viene por el tamaño reducido de la sección en la que se encuentran localizados.</w:t>
+      </w:r>
+    </w:p>
+    <w:p>
+      <w:pPr>
+        <w:keepNext/>
+        <w:keepLines/>
+        <w:numPr>
+          <w:ilvl w:val="0"/>
+          <w:numId w:val="1"/>
+        </w:numPr>
+        <w:pBdr>
+          <w:top w:val="none" w:color="auto" w:sz="0" w:space="0"/>
+          <w:left w:val="none" w:color="auto" w:sz="0" w:space="0"/>
+          <w:bottom w:val="none" w:color="auto" w:sz="0" w:space="0"/>
+          <w:right w:val="none" w:color="auto" w:sz="0" w:space="0"/>
+          <w:between w:val="none" w:color="auto" w:sz="0" w:space="0"/>
+        </w:pBdr>
+        <w:spacing w:before="200"/>
+        <w:ind w:left="1680" w:leftChars="0" w:hanging="420" w:firstLineChars="0"/>
+        <w:jc w:val="both"/>
+        <w:rPr>
+          <w:rFonts w:hint="default" w:ascii="Calibri" w:hAnsi="Calibri" w:eastAsia="Calibri" w:cs="Calibri"/>
+          <w:b w:val="0"/>
+          <w:bCs/>
+          <w:color w:val="000000"/>
+          <w:lang w:val="es-ES"/>
+        </w:rPr>
+      </w:pPr>
+      <w:r>
+        <w:rPr>
+          <w:rFonts w:hint="default" w:ascii="Calibri" w:hAnsi="Calibri" w:eastAsia="Calibri" w:cs="Calibri"/>
+          <w:b w:val="0"/>
+          <w:bCs/>
+          <w:color w:val="000000"/>
+          <w:lang w:val="es-ES"/>
+        </w:rPr>
+        <w:t>La segunda opción planteada sería la opción de poder hacer zoom en la aplicación y poder ampliar las imágenes.</w:t>
+      </w:r>
+      <w:bookmarkStart w:id="1" w:name="_GoBack"/>
+      <w:bookmarkEnd w:id="1"/>
     </w:p>
     <w:p>
       <w:pPr>
@@ -6361,6 +6474,34 @@
 </w:hdr>
 </file>
 
+<file path=word/numbering.xml><?xml version="1.0" encoding="utf-8"?>
+<w:numbering xmlns:wpc="http://schemas.microsoft.com/office/word/2010/wordprocessingCanvas" xmlns:mc="http://schemas.openxmlformats.org/markup-compatibility/2006" xmlns:o="urn:schemas-microsoft-com:office:office" xmlns:r="http://schemas.openxmlformats.org/officeDocument/2006/relationships" xmlns:m="http://schemas.openxmlformats.org/officeDocument/2006/math" xmlns:v="urn:schemas-microsoft-com:vml" xmlns:wp14="http://schemas.microsoft.com/office/word/2010/wordprocessingDrawing" xmlns:wp="http://schemas.openxmlformats.org/drawingml/2006/wordprocessingDrawing" xmlns:w10="urn:schemas-microsoft-com:office:word" xmlns:w="http://schemas.openxmlformats.org/wordprocessingml/2006/main" xmlns:w14="http://schemas.microsoft.com/office/word/2010/wordml" xmlns:wpg="http://schemas.microsoft.com/office/word/2010/wordprocessingGroup" xmlns:wpi="http://schemas.microsoft.com/office/word/2010/wordprocessingInk" xmlns:wne="http://schemas.microsoft.com/office/word/2006/wordml" xmlns:wps="http://schemas.microsoft.com/office/word/2010/wordprocessingShape" xmlns:wpsCustomData="http://www.wps.cn/officeDocument/2013/wpsCustomData" mc:Ignorable="w14 wp14">
+  <w:abstractNum w:abstractNumId="0">
+    <w:nsid w:val="B3C5E491"/>
+    <w:multiLevelType w:val="singleLevel"/>
+    <w:tmpl w:val="B3C5E491"/>
+    <w:lvl w:ilvl="0" w:tentative="0">
+      <w:start w:val="1"/>
+      <w:numFmt w:val="bullet"/>
+      <w:lvlText w:val=""/>
+      <w:lvlJc w:val="left"/>
+      <w:pPr>
+        <w:tabs>
+          <w:tab w:val="left" w:pos="1680"/>
+        </w:tabs>
+        <w:ind w:left="1680" w:leftChars="0" w:hanging="420" w:firstLineChars="0"/>
+      </w:pPr>
+      <w:rPr>
+        <w:rFonts w:hint="default" w:ascii="Wingdings" w:hAnsi="Wingdings"/>
+      </w:rPr>
+    </w:lvl>
+  </w:abstractNum>
+  <w:num w:numId="1">
+    <w:abstractNumId w:val="0"/>
+  </w:num>
+</w:numbering>
+</file>
+
 <file path=word/styles.xml><?xml version="1.0" encoding="utf-8"?>
 <w:styles xmlns:mc="http://schemas.openxmlformats.org/markup-compatibility/2006" xmlns:o="urn:schemas-microsoft-com:office:office" xmlns:r="http://schemas.openxmlformats.org/officeDocument/2006/relationships" xmlns:m="http://schemas.openxmlformats.org/officeDocument/2006/math" xmlns:v="urn:schemas-microsoft-com:vml" xmlns:w="http://schemas.openxmlformats.org/wordprocessingml/2006/main" xmlns:w14="http://schemas.microsoft.com/office/word/2010/wordml" xmlns:w10="urn:schemas-microsoft-com:office:word" xmlns:sl="http://schemas.openxmlformats.org/schemaLibrary/2006/main" xmlns:wpsCustomData="http://www.wps.cn/officeDocument/2013/wpsCustomData" mc:Ignorable="w14">
   <w:docDefaults>
@@ -6377,7 +6518,7 @@
     <w:lsdException w:unhideWhenUsed="0" w:uiPriority="0" w:semiHidden="0" w:name="heading 2"/>
     <w:lsdException w:unhideWhenUsed="0" w:uiPriority="0" w:semiHidden="0" w:name="heading 3"/>
     <w:lsdException w:unhideWhenUsed="0" w:uiPriority="0" w:semiHidden="0" w:name="heading 4"/>
-    <w:lsdException w:unhideWhenUsed="0" w:uiPriority="0" w:semiHidden="0" w:name="heading 5"/>
+    <w:lsdException w:qFormat="1" w:unhideWhenUsed="0" w:uiPriority="0" w:semiHidden="0" w:name="heading 5"/>
     <w:lsdException w:unhideWhenUsed="0" w:uiPriority="0" w:semiHidden="0" w:name="heading 6"/>
     <w:lsdException w:qFormat="1" w:uiPriority="9" w:name="heading 7"/>
     <w:lsdException w:qFormat="1" w:uiPriority="9" w:name="heading 8"/>
@@ -6702,6 +6843,7 @@
     <w:name w:val="heading 5"/>
     <w:basedOn w:val="1"/>
     <w:next w:val="1"/>
+    <w:qFormat/>
     <w:uiPriority w:val="0"/>
     <w:pPr>
       <w:keepNext/>
@@ -6812,6 +6954,7 @@
   <w:style w:type="table" w:customStyle="1" w:styleId="14">
     <w:name w:val="_Style 12"/>
     <w:basedOn w:val="13"/>
+    <w:qFormat/>
     <w:uiPriority w:val="0"/>
     <w:tblPr>
       <w:tblCellMar>

</xml_diff>

<commit_message>
Actualizacion readme y report
</commit_message>
<xml_diff>
--- a/P4/DIU_report-template-usability-testOK (3).docx
+++ b/P4/DIU_report-template-usability-testOK (3).docx
@@ -220,7 +220,6 @@
         </w:rPr>
         <w:t xml:space="preserve"> / </w:t>
       </w:r>
-      <w:proofErr w:type="spellStart"/>
       <w:r>
         <w:rPr>
           <w:rFonts w:ascii="Arial" w:eastAsia="Arial" w:hAnsi="Arial" w:cs="Arial"/>
@@ -231,7 +230,6 @@
         </w:rPr>
         <w:t>AshenTwo</w:t>
       </w:r>
-      <w:proofErr w:type="spellEnd"/>
       <w:r>
         <w:rPr>
           <w:rFonts w:ascii="Arial" w:eastAsia="Arial" w:hAnsi="Arial" w:cs="Arial"/>
@@ -311,18 +309,8 @@
           <w:b/>
           <w:color w:val="FF0000"/>
         </w:rPr>
-        <w:t xml:space="preserve">Paquito </w:t>
-      </w:r>
-      <w:proofErr w:type="spellStart"/>
-      <w:r>
-        <w:rPr>
-          <w:rFonts w:ascii="Verdana" w:eastAsia="Verdana" w:hAnsi="Verdana" w:cs="Verdana"/>
-          <w:b/>
-          <w:color w:val="FF0000"/>
-        </w:rPr>
-        <w:t>Gaming</w:t>
-      </w:r>
-      <w:proofErr w:type="spellEnd"/>
+        <w:t>Paquito Gaming</w:t>
+      </w:r>
     </w:p>
     <w:p>
       <w:pPr>
@@ -599,25 +587,7 @@
           <w:sz w:val="20"/>
           <w:szCs w:val="20"/>
         </w:rPr>
-        <w:t>DESCRIPCIÓN DEL WEBSITE…………………</w:t>
-      </w:r>
-      <w:proofErr w:type="gramStart"/>
-      <w:r>
-        <w:rPr>
-          <w:rFonts w:ascii="Verdana" w:eastAsia="Verdana" w:hAnsi="Verdana" w:cs="Verdana"/>
-          <w:sz w:val="20"/>
-          <w:szCs w:val="20"/>
-        </w:rPr>
-        <w:t>…….</w:t>
-      </w:r>
-      <w:proofErr w:type="gramEnd"/>
-      <w:r>
-        <w:rPr>
-          <w:rFonts w:ascii="Verdana" w:eastAsia="Verdana" w:hAnsi="Verdana" w:cs="Verdana"/>
-          <w:sz w:val="20"/>
-          <w:szCs w:val="20"/>
-        </w:rPr>
-        <w:t>.</w:t>
+        <w:t>DESCRIPCIÓN DEL WEBSITE………………………..</w:t>
       </w:r>
       <w:r>
         <w:rPr>
@@ -835,25 +805,7 @@
           <w:sz w:val="20"/>
           <w:szCs w:val="20"/>
         </w:rPr>
-        <w:t>RESULTADO………………………</w:t>
-      </w:r>
-      <w:proofErr w:type="gramStart"/>
-      <w:r>
-        <w:rPr>
-          <w:rFonts w:ascii="Verdana" w:eastAsia="Verdana" w:hAnsi="Verdana" w:cs="Verdana"/>
-          <w:sz w:val="20"/>
-          <w:szCs w:val="20"/>
-        </w:rPr>
-        <w:t>…….</w:t>
-      </w:r>
-      <w:proofErr w:type="gramEnd"/>
-      <w:r>
-        <w:rPr>
-          <w:rFonts w:ascii="Verdana" w:eastAsia="Verdana" w:hAnsi="Verdana" w:cs="Verdana"/>
-          <w:sz w:val="20"/>
-          <w:szCs w:val="20"/>
-        </w:rPr>
-        <w:t>………………………..</w:t>
+        <w:t>RESULTADO…………………………….………………………..</w:t>
       </w:r>
       <w:r>
         <w:rPr>
@@ -959,27 +911,7 @@
           <w:szCs w:val="20"/>
           <w:lang w:val="en-GB"/>
         </w:rPr>
-        <w:t>CONCLUSIONES………</w:t>
-      </w:r>
-      <w:proofErr w:type="gramStart"/>
-      <w:r>
-        <w:rPr>
-          <w:rFonts w:ascii="Verdana" w:eastAsia="Verdana" w:hAnsi="Verdana" w:cs="Verdana"/>
-          <w:sz w:val="20"/>
-          <w:szCs w:val="20"/>
-          <w:lang w:val="en-GB"/>
-        </w:rPr>
-        <w:t>…..</w:t>
-      </w:r>
-      <w:proofErr w:type="gramEnd"/>
-      <w:r>
-        <w:rPr>
-          <w:rFonts w:ascii="Verdana" w:eastAsia="Verdana" w:hAnsi="Verdana" w:cs="Verdana"/>
-          <w:sz w:val="20"/>
-          <w:szCs w:val="20"/>
-          <w:lang w:val="en-GB"/>
-        </w:rPr>
-        <w:t>…………………………..……….</w:t>
+        <w:t>CONCLUSIONES…………..…………………………..……….</w:t>
       </w:r>
       <w:r>
         <w:rPr>
@@ -1293,7 +1225,6 @@
         </w:rPr>
         <w:t xml:space="preserve">Adaptación del documento </w:t>
       </w:r>
-      <w:proofErr w:type="spellStart"/>
       <w:r>
         <w:rPr>
           <w:rFonts w:ascii="Verdana" w:eastAsia="Verdana" w:hAnsi="Verdana" w:cs="Verdana"/>
@@ -1302,91 +1233,16 @@
           <w:sz w:val="18"/>
           <w:szCs w:val="18"/>
         </w:rPr>
-        <w:t>Report</w:t>
-      </w:r>
-      <w:proofErr w:type="spellEnd"/>
-      <w:r>
-        <w:rPr>
-          <w:rFonts w:ascii="Verdana" w:eastAsia="Verdana" w:hAnsi="Verdana" w:cs="Verdana"/>
-          <w:i/>
+        <w:t>Report template usability test</w:t>
+      </w:r>
+      <w:r>
+        <w:rPr>
+          <w:rFonts w:ascii="Verdana" w:eastAsia="Verdana" w:hAnsi="Verdana" w:cs="Verdana"/>
           <w:color w:val="999999"/>
           <w:sz w:val="18"/>
           <w:szCs w:val="18"/>
         </w:rPr>
-        <w:t xml:space="preserve"> </w:t>
-      </w:r>
-      <w:proofErr w:type="spellStart"/>
-      <w:r>
-        <w:rPr>
-          <w:rFonts w:ascii="Verdana" w:eastAsia="Verdana" w:hAnsi="Verdana" w:cs="Verdana"/>
-          <w:i/>
-          <w:color w:val="999999"/>
-          <w:sz w:val="18"/>
-          <w:szCs w:val="18"/>
-        </w:rPr>
-        <w:t>template</w:t>
-      </w:r>
-      <w:proofErr w:type="spellEnd"/>
-      <w:r>
-        <w:rPr>
-          <w:rFonts w:ascii="Verdana" w:eastAsia="Verdana" w:hAnsi="Verdana" w:cs="Verdana"/>
-          <w:i/>
-          <w:color w:val="999999"/>
-          <w:sz w:val="18"/>
-          <w:szCs w:val="18"/>
-        </w:rPr>
-        <w:t xml:space="preserve"> </w:t>
-      </w:r>
-      <w:proofErr w:type="spellStart"/>
-      <w:r>
-        <w:rPr>
-          <w:rFonts w:ascii="Verdana" w:eastAsia="Verdana" w:hAnsi="Verdana" w:cs="Verdana"/>
-          <w:i/>
-          <w:color w:val="999999"/>
-          <w:sz w:val="18"/>
-          <w:szCs w:val="18"/>
-        </w:rPr>
-        <w:t>usability</w:t>
-      </w:r>
-      <w:proofErr w:type="spellEnd"/>
-      <w:r>
-        <w:rPr>
-          <w:rFonts w:ascii="Verdana" w:eastAsia="Verdana" w:hAnsi="Verdana" w:cs="Verdana"/>
-          <w:i/>
-          <w:color w:val="999999"/>
-          <w:sz w:val="18"/>
-          <w:szCs w:val="18"/>
-        </w:rPr>
-        <w:t xml:space="preserve"> test</w:t>
-      </w:r>
-      <w:r>
-        <w:rPr>
-          <w:rFonts w:ascii="Verdana" w:eastAsia="Verdana" w:hAnsi="Verdana" w:cs="Verdana"/>
-          <w:color w:val="999999"/>
-          <w:sz w:val="18"/>
-          <w:szCs w:val="18"/>
-        </w:rPr>
-        <w:t xml:space="preserve"> de </w:t>
-      </w:r>
-      <w:proofErr w:type="spellStart"/>
-      <w:r>
-        <w:rPr>
-          <w:rFonts w:ascii="Verdana" w:eastAsia="Verdana" w:hAnsi="Verdana" w:cs="Verdana"/>
-          <w:color w:val="999999"/>
-          <w:sz w:val="18"/>
-          <w:szCs w:val="18"/>
-        </w:rPr>
-        <w:t>usability.gob</w:t>
-      </w:r>
-      <w:proofErr w:type="spellEnd"/>
-      <w:r>
-        <w:rPr>
-          <w:rFonts w:ascii="Verdana" w:eastAsia="Verdana" w:hAnsi="Verdana" w:cs="Verdana"/>
-          <w:color w:val="999999"/>
-          <w:sz w:val="18"/>
-          <w:szCs w:val="18"/>
-        </w:rPr>
-        <w:t xml:space="preserve"> </w:t>
+        <w:t xml:space="preserve"> de usability.gob </w:t>
       </w:r>
     </w:p>
     <w:p>
@@ -1532,7 +1388,6 @@
         </w:rPr>
         <w:t>[</w:t>
       </w:r>
-      <w:proofErr w:type="spellStart"/>
       <w:r>
         <w:rPr>
           <w:rFonts w:ascii="Verdana" w:eastAsia="Verdana" w:hAnsi="Verdana" w:cs="Verdana"/>
@@ -1542,7 +1397,6 @@
         </w:rPr>
         <w:t>Homepage</w:t>
       </w:r>
-      <w:proofErr w:type="spellEnd"/>
       <w:r>
         <w:rPr>
           <w:rFonts w:ascii="Verdana" w:eastAsia="Verdana" w:hAnsi="Verdana" w:cs="Verdana"/>
@@ -1646,87 +1500,15 @@
           <w:sz w:val="20"/>
           <w:szCs w:val="20"/>
         </w:rPr>
-        <w:t xml:space="preserve">llevará a cabo un trivial en una noche específica con la posibilidad de ganar premios. Además, se dispondrá de un espacio </w:t>
-      </w:r>
-      <w:proofErr w:type="spellStart"/>
+        <w:t>llevará a cabo un trivial en una noche específica con la posibilidad de ganar premios. Además, se dispondrá de un espacio photo call. “Más temático con trivial en Carlota Braun” es la app encargada de documentar la información correspondiente a la temática</w:t>
+      </w:r>
       <w:r>
         <w:rPr>
           <w:rFonts w:ascii="Verdana" w:eastAsia="Verdana" w:hAnsi="Verdana"/>
           <w:sz w:val="20"/>
           <w:szCs w:val="20"/>
         </w:rPr>
-        <w:t>photo</w:t>
-      </w:r>
-      <w:proofErr w:type="spellEnd"/>
-      <w:r>
-        <w:rPr>
-          <w:rFonts w:ascii="Verdana" w:eastAsia="Verdana" w:hAnsi="Verdana"/>
-          <w:sz w:val="20"/>
-          <w:szCs w:val="20"/>
-        </w:rPr>
-        <w:t xml:space="preserve"> </w:t>
-      </w:r>
-      <w:proofErr w:type="spellStart"/>
-      <w:r>
-        <w:rPr>
-          <w:rFonts w:ascii="Verdana" w:eastAsia="Verdana" w:hAnsi="Verdana"/>
-          <w:sz w:val="20"/>
-          <w:szCs w:val="20"/>
-        </w:rPr>
-        <w:t>call</w:t>
-      </w:r>
-      <w:proofErr w:type="spellEnd"/>
-      <w:r>
-        <w:rPr>
-          <w:rFonts w:ascii="Verdana" w:eastAsia="Verdana" w:hAnsi="Verdana"/>
-          <w:sz w:val="20"/>
-          <w:szCs w:val="20"/>
-        </w:rPr>
-        <w:t>. “Más temático con trivial en Carlota Braun” es la app encargada de documentar la información correspondiente a la temática</w:t>
-      </w:r>
-      <w:r>
-        <w:rPr>
-          <w:rFonts w:ascii="Verdana" w:eastAsia="Verdana" w:hAnsi="Verdana"/>
-          <w:sz w:val="20"/>
-          <w:szCs w:val="20"/>
-        </w:rPr>
-        <w:t xml:space="preserve"> de ese mes, donde se realizará el trivial comentado y donde se pueden publicar las fotos realizadas en el </w:t>
-      </w:r>
-      <w:proofErr w:type="spellStart"/>
-      <w:r>
-        <w:rPr>
-          <w:rFonts w:ascii="Verdana" w:eastAsia="Verdana" w:hAnsi="Verdana"/>
-          <w:sz w:val="20"/>
-          <w:szCs w:val="20"/>
-        </w:rPr>
-        <w:t>photo</w:t>
-      </w:r>
-      <w:proofErr w:type="spellEnd"/>
-      <w:r>
-        <w:rPr>
-          <w:rFonts w:ascii="Verdana" w:eastAsia="Verdana" w:hAnsi="Verdana"/>
-          <w:sz w:val="20"/>
-          <w:szCs w:val="20"/>
-        </w:rPr>
-        <w:t xml:space="preserve"> </w:t>
-      </w:r>
-      <w:proofErr w:type="spellStart"/>
-      <w:r>
-        <w:rPr>
-          <w:rFonts w:ascii="Verdana" w:eastAsia="Verdana" w:hAnsi="Verdana"/>
-          <w:sz w:val="20"/>
-          <w:szCs w:val="20"/>
-        </w:rPr>
-        <w:t>call</w:t>
-      </w:r>
-      <w:proofErr w:type="spellEnd"/>
-      <w:r>
-        <w:rPr>
-          <w:rFonts w:ascii="Verdana" w:eastAsia="Verdana" w:hAnsi="Verdana"/>
-          <w:sz w:val="20"/>
-          <w:szCs w:val="20"/>
-        </w:rPr>
-        <w:t>.</w:t>
+        <w:t xml:space="preserve"> de ese mes, donde se realizará el trivial comentado y donde se pueden publicar las fotos realizadas en el photo call.</w:t>
       </w:r>
     </w:p>
     <w:p>
@@ -1756,25 +1538,7 @@
           <w:sz w:val="20"/>
           <w:szCs w:val="20"/>
         </w:rPr>
-        <w:t xml:space="preserve">En el apartado de temática se obtiene </w:t>
-      </w:r>
-      <w:proofErr w:type="gramStart"/>
-      <w:r>
-        <w:rPr>
-          <w:rFonts w:ascii="Verdana" w:eastAsia="Verdana" w:hAnsi="Verdana"/>
-          <w:sz w:val="20"/>
-          <w:szCs w:val="20"/>
-        </w:rPr>
-        <w:t>mayor información</w:t>
-      </w:r>
-      <w:proofErr w:type="gramEnd"/>
-      <w:r>
-        <w:rPr>
-          <w:rFonts w:ascii="Verdana" w:eastAsia="Verdana" w:hAnsi="Verdana"/>
-          <w:sz w:val="20"/>
-          <w:szCs w:val="20"/>
-        </w:rPr>
-        <w:t xml:space="preserve"> de la misma, con la carta del menú que se puede encontrar durante el evento, inf</w:t>
+        <w:t>En el apartado de temática se obtiene mayor información de la misma, con la carta del menú que se puede encontrar durante el evento, inf</w:t>
       </w:r>
       <w:r>
         <w:rPr>
@@ -1867,43 +1631,23 @@
           <w:sz w:val="20"/>
           <w:szCs w:val="20"/>
         </w:rPr>
-        <w:t xml:space="preserve">tos que se hacen los clientes en el </w:t>
-      </w:r>
-      <w:proofErr w:type="spellStart"/>
+        <w:t>tos que se hacen los clientes en el phot</w:t>
+      </w:r>
       <w:r>
         <w:rPr>
           <w:rFonts w:ascii="Verdana" w:eastAsia="Verdana" w:hAnsi="Verdana"/>
           <w:sz w:val="20"/>
           <w:szCs w:val="20"/>
         </w:rPr>
-        <w:t>phot</w:t>
-      </w:r>
-      <w:proofErr w:type="spellEnd"/>
+        <w:t>o</w:t>
+      </w:r>
       <w:r>
         <w:rPr>
           <w:rFonts w:ascii="Verdana" w:eastAsia="Verdana" w:hAnsi="Verdana"/>
           <w:sz w:val="20"/>
           <w:szCs w:val="20"/>
         </w:rPr>
-        <w:t xml:space="preserve"> </w:t>
-      </w:r>
-      <w:proofErr w:type="spellStart"/>
-      <w:r>
-        <w:rPr>
-          <w:rFonts w:ascii="Verdana" w:eastAsia="Verdana" w:hAnsi="Verdana"/>
-          <w:sz w:val="20"/>
-          <w:szCs w:val="20"/>
-        </w:rPr>
-        <w:t>call</w:t>
-      </w:r>
-      <w:proofErr w:type="spellEnd"/>
-      <w:r>
-        <w:rPr>
-          <w:rFonts w:ascii="Verdana" w:eastAsia="Verdana" w:hAnsi="Verdana"/>
-          <w:sz w:val="20"/>
-          <w:szCs w:val="20"/>
-        </w:rPr>
-        <w:t>.</w:t>
+        <w:t xml:space="preserve"> call.</w:t>
       </w:r>
     </w:p>
     <w:p>
@@ -1965,25 +1709,7 @@
           <w:sz w:val="20"/>
           <w:szCs w:val="20"/>
         </w:rPr>
-        <w:t xml:space="preserve">El equipo de Paquito </w:t>
-      </w:r>
-      <w:proofErr w:type="spellStart"/>
-      <w:r>
-        <w:rPr>
-          <w:rFonts w:ascii="Verdana" w:eastAsia="Verdana" w:hAnsi="Verdana" w:cs="Verdana"/>
-          <w:sz w:val="20"/>
-          <w:szCs w:val="20"/>
-        </w:rPr>
-        <w:t>Gaming</w:t>
-      </w:r>
-      <w:proofErr w:type="spellEnd"/>
-      <w:r>
-        <w:rPr>
-          <w:rFonts w:ascii="Verdana" w:eastAsia="Verdana" w:hAnsi="Verdana" w:cs="Verdana"/>
-          <w:sz w:val="20"/>
-          <w:szCs w:val="20"/>
-        </w:rPr>
-        <w:t xml:space="preserve"> ha sido el en cargado de realizar un test de usabilidad sobre la propuesta “</w:t>
+        <w:t>El equipo de Paquito Gaming ha sido el en cargado de realizar un test de usabilidad sobre la propuesta “</w:t>
       </w:r>
       <w:r>
         <w:rPr>
@@ -1999,43 +1725,15 @@
           <w:sz w:val="20"/>
           <w:szCs w:val="20"/>
         </w:rPr>
-        <w:t>” del equipo “</w:t>
-      </w:r>
-      <w:proofErr w:type="spellStart"/>
-      <w:r>
-        <w:rPr>
-          <w:rFonts w:ascii="Verdana" w:eastAsia="Verdana" w:hAnsi="Verdana" w:cs="Verdana"/>
-          <w:sz w:val="20"/>
-          <w:szCs w:val="20"/>
-        </w:rPr>
-        <w:t>Ashen</w:t>
-      </w:r>
-      <w:proofErr w:type="spellEnd"/>
-      <w:r>
-        <w:rPr>
-          <w:rFonts w:ascii="Verdana" w:eastAsia="Verdana" w:hAnsi="Verdana" w:cs="Verdana"/>
-          <w:sz w:val="20"/>
-          <w:szCs w:val="20"/>
-        </w:rPr>
-        <w:t xml:space="preserve"> </w:t>
-      </w:r>
-      <w:proofErr w:type="spellStart"/>
-      <w:r>
-        <w:rPr>
-          <w:rFonts w:ascii="Verdana" w:eastAsia="Verdana" w:hAnsi="Verdana" w:cs="Verdana"/>
-          <w:sz w:val="20"/>
-          <w:szCs w:val="20"/>
-        </w:rPr>
-        <w:t>Two</w:t>
-      </w:r>
-      <w:proofErr w:type="spellEnd"/>
-      <w:r>
-        <w:rPr>
-          <w:rFonts w:ascii="Verdana" w:eastAsia="Verdana" w:hAnsi="Verdana" w:cs="Verdana"/>
-          <w:sz w:val="20"/>
-          <w:szCs w:val="20"/>
-        </w:rPr>
-        <w:t xml:space="preserve">” con el </w:t>
+        <w:t>” del equipo “Ashen</w:t>
+      </w:r>
+      <w:r>
+        <w:rPr>
+          <w:rFonts w:ascii="Verdana" w:eastAsia="Verdana" w:hAnsi="Verdana" w:cs="Verdana"/>
+          <w:sz w:val="20"/>
+          <w:szCs w:val="20"/>
+        </w:rPr>
+        <w:t xml:space="preserve">Two” con el </w:t>
       </w:r>
       <w:r>
         <w:rPr>
@@ -2073,25 +1771,7 @@
           <w:sz w:val="20"/>
           <w:szCs w:val="20"/>
         </w:rPr>
-        <w:t xml:space="preserve">Se han simulado tan solo 2 usuarios para la realización de estos </w:t>
-      </w:r>
-      <w:proofErr w:type="spellStart"/>
-      <w:r>
-        <w:rPr>
-          <w:rFonts w:ascii="Verdana" w:eastAsia="Verdana" w:hAnsi="Verdana" w:cs="Verdana"/>
-          <w:sz w:val="20"/>
-          <w:szCs w:val="20"/>
-        </w:rPr>
-        <w:t>tests</w:t>
-      </w:r>
-      <w:proofErr w:type="spellEnd"/>
-      <w:r>
-        <w:rPr>
-          <w:rFonts w:ascii="Verdana" w:eastAsia="Verdana" w:hAnsi="Verdana" w:cs="Verdana"/>
-          <w:sz w:val="20"/>
-          <w:szCs w:val="20"/>
-        </w:rPr>
-        <w:t>, por lo que las conclusiones y valoraciones finales</w:t>
+        <w:t>Se han simulado tan solo 2 usuarios para la realización de estos tests, por lo que las conclusiones y valoraciones finales</w:t>
       </w:r>
       <w:r>
         <w:rPr>
@@ -2180,25 +1860,7 @@
           <w:bCs/>
           <w:color w:val="000000"/>
         </w:rPr>
-        <w:t xml:space="preserve">Para la realización de los </w:t>
-      </w:r>
-      <w:proofErr w:type="spellStart"/>
-      <w:r>
-        <w:rPr>
-          <w:rFonts w:ascii="Calibri" w:eastAsia="Calibri" w:hAnsi="Calibri" w:cs="Calibri"/>
-          <w:bCs/>
-          <w:color w:val="000000"/>
-        </w:rPr>
-        <w:t>tests</w:t>
-      </w:r>
-      <w:proofErr w:type="spellEnd"/>
-      <w:r>
-        <w:rPr>
-          <w:rFonts w:ascii="Calibri" w:eastAsia="Calibri" w:hAnsi="Calibri" w:cs="Calibri"/>
-          <w:bCs/>
-          <w:color w:val="000000"/>
-        </w:rPr>
-        <w:t xml:space="preserve">, los 2 usuarios mencionados anteriormente fueron creados de manera aleatoria siguiendo una plantilla con diferentes opciones. Siguiendo </w:t>
+        <w:t xml:space="preserve">Para la realización de los tests, los 2 usuarios mencionados anteriormente fueron creados de manera aleatoria siguiendo una plantilla con diferentes opciones. Siguiendo </w:t>
       </w:r>
       <w:r>
         <w:rPr>
@@ -3081,18 +2743,6 @@
     </w:p>
     <w:p>
       <w:pPr>
-        <w:ind w:left="780"/>
-        <w:rPr>
-          <w:rFonts w:ascii="Verdana" w:eastAsia="Verdana" w:hAnsi="Verdana" w:cs="Verdana"/>
-          <w:color w:val="FF0000"/>
-          <w:sz w:val="16"/>
-          <w:szCs w:val="16"/>
-          <w:lang w:val="en-GB"/>
-        </w:rPr>
-      </w:pPr>
-    </w:p>
-    <w:p>
-      <w:pPr>
         <w:keepNext/>
         <w:keepLines/>
         <w:pBdr>
@@ -3115,16 +2765,7 @@
           <w:sz w:val="28"/>
           <w:szCs w:val="28"/>
         </w:rPr>
-        <w:t xml:space="preserve"> </w:t>
-      </w:r>
-      <w:r>
-        <w:rPr>
-          <w:rFonts w:ascii="Calibri" w:eastAsia="Calibri" w:hAnsi="Calibri" w:cs="Calibri"/>
-          <w:b/>
-          <w:color w:val="000000"/>
-          <w:sz w:val="28"/>
-          <w:szCs w:val="28"/>
-        </w:rPr>
+        <w:lastRenderedPageBreak/>
         <w:t>Resultados</w:t>
       </w:r>
     </w:p>
@@ -3147,7 +2788,7 @@
           <w:bCs/>
           <w:color w:val="000000"/>
         </w:rPr>
-        <w:t>Al tratarse de una muestra de tan solo 2 usuarios los resultados obtenidos no son muy homogéneos y dependen en gran medida de los usuarios usados</w:t>
+        <w:t>Como ya dijimos previamente, al tratarse</w:t>
       </w:r>
       <w:r>
         <w:rPr>
@@ -3155,18 +2796,24 @@
           <w:bCs/>
           <w:color w:val="000000"/>
         </w:rPr>
+        <w:t xml:space="preserve"> de una muestra de tan solo 2 usuarios los resultados obtenidos no son muy homogéneos y dependen en gran medida de los usuarios usados</w:t>
+      </w:r>
+      <w:r>
+        <w:rPr>
+          <w:rFonts w:ascii="Calibri" w:eastAsia="Calibri" w:hAnsi="Calibri" w:cs="Calibri"/>
+          <w:bCs/>
+          <w:color w:val="000000"/>
+        </w:rPr>
         <w:t xml:space="preserve">, por lo que reiteramos que la nota obtenida en el test SUS no es vinculante y hacemos ciertamente una </w:t>
       </w:r>
-      <w:proofErr w:type="spellStart"/>
       <w:r>
         <w:rPr>
           <w:rFonts w:ascii="Calibri" w:eastAsia="Calibri" w:hAnsi="Calibri" w:cs="Calibri"/>
           <w:bCs/>
           <w:color w:val="000000"/>
         </w:rPr>
-        <w:t>estimacion</w:t>
-      </w:r>
-      <w:proofErr w:type="spellEnd"/>
+        <w:t>estimación</w:t>
+      </w:r>
       <w:r>
         <w:rPr>
           <w:rFonts w:ascii="Calibri" w:eastAsia="Calibri" w:hAnsi="Calibri" w:cs="Calibri"/>
@@ -3175,16 +2822,14 @@
         </w:rPr>
         <w:t xml:space="preserve"> de una </w:t>
       </w:r>
-      <w:proofErr w:type="spellStart"/>
       <w:r>
         <w:rPr>
           <w:rFonts w:ascii="Calibri" w:eastAsia="Calibri" w:hAnsi="Calibri" w:cs="Calibri"/>
           <w:bCs/>
           <w:color w:val="000000"/>
         </w:rPr>
-        <w:t>calificacion</w:t>
-      </w:r>
-      <w:proofErr w:type="spellEnd"/>
+        <w:t>calificación</w:t>
+      </w:r>
       <w:r>
         <w:rPr>
           <w:rFonts w:ascii="Calibri" w:eastAsia="Calibri" w:hAnsi="Calibri" w:cs="Calibri"/>
@@ -3201,34 +2846,14 @@
         </w:rPr>
         <w:t>Además, por parte del equipo de testeo hemos de remarcar que la aplicación también cuenta con otros problemas de “</w:t>
       </w:r>
-      <w:proofErr w:type="spellStart"/>
       <w:r>
         <w:rPr>
           <w:rFonts w:ascii="Calibri" w:eastAsia="Calibri" w:hAnsi="Calibri" w:cs="Calibri"/>
           <w:b/>
           <w:color w:val="000000"/>
         </w:rPr>
-        <w:t>User</w:t>
-      </w:r>
-      <w:proofErr w:type="spellEnd"/>
-      <w:r>
-        <w:rPr>
-          <w:rFonts w:ascii="Calibri" w:eastAsia="Calibri" w:hAnsi="Calibri" w:cs="Calibri"/>
-          <w:b/>
-          <w:color w:val="000000"/>
-        </w:rPr>
-        <w:t xml:space="preserve"> </w:t>
-      </w:r>
-      <w:proofErr w:type="spellStart"/>
-      <w:r>
-        <w:rPr>
-          <w:rFonts w:ascii="Calibri" w:eastAsia="Calibri" w:hAnsi="Calibri" w:cs="Calibri"/>
-          <w:b/>
-          <w:color w:val="000000"/>
-        </w:rPr>
-        <w:t>Experience</w:t>
-      </w:r>
-      <w:proofErr w:type="spellEnd"/>
+        <w:t>User Experience</w:t>
+      </w:r>
       <w:r>
         <w:rPr>
           <w:rFonts w:ascii="Calibri" w:eastAsia="Calibri" w:hAnsi="Calibri" w:cs="Calibri"/>
@@ -3267,34 +2892,14 @@
         </w:rPr>
         <w:t>En cuanto a la “</w:t>
       </w:r>
-      <w:proofErr w:type="spellStart"/>
       <w:r>
         <w:rPr>
           <w:rFonts w:ascii="Calibri" w:eastAsia="Calibri" w:hAnsi="Calibri" w:cs="Calibri"/>
           <w:b/>
           <w:color w:val="000000"/>
         </w:rPr>
-        <w:t>user</w:t>
-      </w:r>
-      <w:proofErr w:type="spellEnd"/>
-      <w:r>
-        <w:rPr>
-          <w:rFonts w:ascii="Calibri" w:eastAsia="Calibri" w:hAnsi="Calibri" w:cs="Calibri"/>
-          <w:b/>
-          <w:color w:val="000000"/>
-        </w:rPr>
-        <w:t xml:space="preserve"> </w:t>
-      </w:r>
-      <w:proofErr w:type="spellStart"/>
-      <w:r>
-        <w:rPr>
-          <w:rFonts w:ascii="Calibri" w:eastAsia="Calibri" w:hAnsi="Calibri" w:cs="Calibri"/>
-          <w:b/>
-          <w:color w:val="000000"/>
-        </w:rPr>
-        <w:t>experience</w:t>
-      </w:r>
-      <w:proofErr w:type="spellEnd"/>
+        <w:t>user experience</w:t>
+      </w:r>
       <w:r>
         <w:rPr>
           <w:rFonts w:ascii="Calibri" w:eastAsia="Calibri" w:hAnsi="Calibri" w:cs="Calibri"/>
@@ -3317,25 +2922,7 @@
           <w:bCs/>
           <w:color w:val="000000"/>
         </w:rPr>
-        <w:t xml:space="preserve"> tienen que ver con respuestas lógicas. Visto que el modelo del trivial es muy similar al de “</w:t>
-      </w:r>
-      <w:proofErr w:type="spellStart"/>
-      <w:r>
-        <w:rPr>
-          <w:rFonts w:ascii="Calibri" w:eastAsia="Calibri" w:hAnsi="Calibri" w:cs="Calibri"/>
-          <w:bCs/>
-          <w:color w:val="000000"/>
-        </w:rPr>
-        <w:t>Kahoot</w:t>
-      </w:r>
-      <w:proofErr w:type="spellEnd"/>
-      <w:r>
-        <w:rPr>
-          <w:rFonts w:ascii="Calibri" w:eastAsia="Calibri" w:hAnsi="Calibri" w:cs="Calibri"/>
-          <w:bCs/>
-          <w:color w:val="000000"/>
-        </w:rPr>
-        <w:t>”, suponemos que existirá una pantalla en el local de Carlota Braun donde se muestren las respuestas a la pregunta relacionadas con las figuras que se ven e</w:t>
+        <w:t xml:space="preserve"> tienen que ver con respuestas lógicas. Visto que el modelo del trivial es muy similar al de “Kahoot”, suponemos que existirá una pantalla en el local de Carlota Braun donde se muestren las respuestas a la pregunta relacionadas con las figuras que se ven e</w:t>
       </w:r>
       <w:r>
         <w:rPr>
@@ -3564,7 +3151,15 @@
           <w:szCs w:val="28"/>
         </w:rPr>
       </w:pPr>
-      <w:r>
+    </w:p>
+    <w:p>
+      <w:pPr>
+        <w:keepNext/>
+        <w:keepLines/>
+        <w:pBdr>
+          <w:bottom w:val="single" w:sz="4" w:space="1" w:color="000000"/>
+        </w:pBdr>
+        <w:spacing w:before="80"/>
         <w:rPr>
           <w:rFonts w:ascii="Calibri" w:eastAsia="Calibri" w:hAnsi="Calibri" w:cs="Calibri"/>
           <w:b/>
@@ -3572,6 +3167,118 @@
           <w:sz w:val="28"/>
           <w:szCs w:val="28"/>
         </w:rPr>
+      </w:pPr>
+    </w:p>
+    <w:p>
+      <w:pPr>
+        <w:keepNext/>
+        <w:keepLines/>
+        <w:pBdr>
+          <w:bottom w:val="single" w:sz="4" w:space="1" w:color="000000"/>
+        </w:pBdr>
+        <w:spacing w:before="80"/>
+        <w:rPr>
+          <w:rFonts w:ascii="Calibri" w:eastAsia="Calibri" w:hAnsi="Calibri" w:cs="Calibri"/>
+          <w:b/>
+          <w:color w:val="000000"/>
+          <w:sz w:val="28"/>
+          <w:szCs w:val="28"/>
+        </w:rPr>
+      </w:pPr>
+    </w:p>
+    <w:p>
+      <w:pPr>
+        <w:keepNext/>
+        <w:keepLines/>
+        <w:pBdr>
+          <w:bottom w:val="single" w:sz="4" w:space="1" w:color="000000"/>
+        </w:pBdr>
+        <w:spacing w:before="80"/>
+        <w:rPr>
+          <w:rFonts w:ascii="Calibri" w:eastAsia="Calibri" w:hAnsi="Calibri" w:cs="Calibri"/>
+          <w:b/>
+          <w:color w:val="000000"/>
+          <w:sz w:val="28"/>
+          <w:szCs w:val="28"/>
+        </w:rPr>
+      </w:pPr>
+    </w:p>
+    <w:p>
+      <w:pPr>
+        <w:keepNext/>
+        <w:keepLines/>
+        <w:pBdr>
+          <w:bottom w:val="single" w:sz="4" w:space="1" w:color="000000"/>
+        </w:pBdr>
+        <w:spacing w:before="80"/>
+        <w:rPr>
+          <w:rFonts w:ascii="Calibri" w:eastAsia="Calibri" w:hAnsi="Calibri" w:cs="Calibri"/>
+          <w:b/>
+          <w:color w:val="000000"/>
+          <w:sz w:val="28"/>
+          <w:szCs w:val="28"/>
+        </w:rPr>
+      </w:pPr>
+    </w:p>
+    <w:p>
+      <w:pPr>
+        <w:keepNext/>
+        <w:keepLines/>
+        <w:pBdr>
+          <w:bottom w:val="single" w:sz="4" w:space="1" w:color="000000"/>
+        </w:pBdr>
+        <w:spacing w:before="80"/>
+        <w:rPr>
+          <w:rFonts w:ascii="Calibri" w:eastAsia="Calibri" w:hAnsi="Calibri" w:cs="Calibri"/>
+          <w:b/>
+          <w:color w:val="000000"/>
+          <w:sz w:val="28"/>
+          <w:szCs w:val="28"/>
+        </w:rPr>
+      </w:pPr>
+    </w:p>
+    <w:p>
+      <w:pPr>
+        <w:keepNext/>
+        <w:keepLines/>
+        <w:pBdr>
+          <w:bottom w:val="single" w:sz="4" w:space="1" w:color="000000"/>
+        </w:pBdr>
+        <w:spacing w:before="80"/>
+        <w:rPr>
+          <w:rFonts w:ascii="Calibri" w:eastAsia="Calibri" w:hAnsi="Calibri" w:cs="Calibri"/>
+          <w:b/>
+          <w:color w:val="000000"/>
+          <w:sz w:val="28"/>
+          <w:szCs w:val="28"/>
+        </w:rPr>
+      </w:pPr>
+    </w:p>
+    <w:p>
+      <w:pPr>
+        <w:keepNext/>
+        <w:keepLines/>
+        <w:pBdr>
+          <w:bottom w:val="single" w:sz="4" w:space="1" w:color="000000"/>
+        </w:pBdr>
+        <w:spacing w:before="80"/>
+        <w:rPr>
+          <w:rFonts w:ascii="Calibri" w:eastAsia="Calibri" w:hAnsi="Calibri" w:cs="Calibri"/>
+          <w:b/>
+          <w:color w:val="000000"/>
+          <w:sz w:val="28"/>
+          <w:szCs w:val="28"/>
+        </w:rPr>
+      </w:pPr>
+      <w:r>
+        <w:rPr>
+          <w:rFonts w:ascii="Calibri" w:eastAsia="Calibri" w:hAnsi="Calibri" w:cs="Calibri"/>
+          <w:b/>
+          <w:color w:val="000000"/>
+          <w:sz w:val="28"/>
+          <w:szCs w:val="28"/>
+        </w:rPr>
+        <w:lastRenderedPageBreak/>
         <w:t>Conclusión</w:t>
       </w:r>
     </w:p>
@@ -3583,18 +3290,103 @@
           <w:color w:val="FF0000"/>
           <w:sz w:val="20"/>
           <w:szCs w:val="20"/>
+        </w:rPr>
+      </w:pPr>
+    </w:p>
+    <w:p>
+      <w:pPr>
+        <w:ind w:firstLine="284"/>
+        <w:rPr>
+          <w:rFonts w:ascii="Calibri" w:hAnsi="Calibri" w:cs="Calibri"/>
+        </w:rPr>
+      </w:pPr>
+      <w:r>
+        <w:rPr>
+          <w:rFonts w:ascii="Calibri" w:hAnsi="Calibri" w:cs="Calibri"/>
+        </w:rPr>
+        <w:t xml:space="preserve">En definitiva, la aplicación esta dotada de numerosas cualidades que la hacen una </w:t>
+      </w:r>
+      <w:r>
+        <w:rPr>
+          <w:rFonts w:ascii="Calibri" w:hAnsi="Calibri" w:cs="Calibri"/>
+        </w:rPr>
+        <w:t>opción</w:t>
+      </w:r>
+      <w:r>
+        <w:rPr>
+          <w:rFonts w:ascii="Calibri" w:hAnsi="Calibri" w:cs="Calibri"/>
+        </w:rPr>
+        <w:t xml:space="preserve"> mas que viable de llevarla a cabo, por lo menos, con el publico esperado de Carlota Braun, que no dejan de ser </w:t>
+      </w:r>
+      <w:r>
+        <w:rPr>
+          <w:rFonts w:ascii="Calibri" w:hAnsi="Calibri" w:cs="Calibri"/>
+        </w:rPr>
+        <w:t>jóvenes</w:t>
+      </w:r>
+      <w:r>
+        <w:rPr>
+          <w:rFonts w:ascii="Calibri" w:hAnsi="Calibri" w:cs="Calibri"/>
+        </w:rPr>
+        <w:t xml:space="preserve"> bastante habituados a las </w:t>
+      </w:r>
+      <w:r>
+        <w:rPr>
+          <w:rFonts w:ascii="Calibri" w:hAnsi="Calibri" w:cs="Calibri"/>
+        </w:rPr>
+        <w:t>tecnologías</w:t>
+      </w:r>
+      <w:r>
+        <w:rPr>
+          <w:rFonts w:ascii="Calibri" w:hAnsi="Calibri" w:cs="Calibri"/>
+        </w:rPr>
+        <w:t xml:space="preserve"> y que los problemas previos </w:t>
+      </w:r>
+      <w:r>
+        <w:rPr>
+          <w:rFonts w:ascii="Calibri" w:hAnsi="Calibri" w:cs="Calibri"/>
+        </w:rPr>
+        <w:t>podrían</w:t>
+      </w:r>
+      <w:r>
+        <w:rPr>
+          <w:rFonts w:ascii="Calibri" w:hAnsi="Calibri" w:cs="Calibri"/>
+        </w:rPr>
+        <w:t xml:space="preserve"> solventarlos con facilidad</w:t>
+      </w:r>
+      <w:r>
+        <w:rPr>
+          <w:rFonts w:ascii="Calibri" w:hAnsi="Calibri" w:cs="Calibri"/>
+        </w:rPr>
+        <w:t xml:space="preserve">. </w:t>
+      </w:r>
+    </w:p>
+    <w:p>
+      <w:pPr>
+        <w:ind w:firstLine="284"/>
+        <w:rPr>
+          <w:rFonts w:ascii="Calibri" w:hAnsi="Calibri" w:cs="Calibri"/>
+        </w:rPr>
+      </w:pPr>
+      <w:r>
+        <w:rPr>
+          <w:rFonts w:ascii="Calibri" w:hAnsi="Calibri" w:cs="Calibri"/>
+        </w:rPr>
+        <w:t>Lo que nos lleva a pensar que si llegásemos a escoger una muestra, no homogénea de la sociedad, sino representativa del publico que acude al local, podríamos llegar a plantearnos una calificación aún mayor.</w:t>
+      </w:r>
+    </w:p>
+    <w:p>
+      <w:pPr>
+        <w:rPr>
+          <w:rFonts w:ascii="Calibri" w:hAnsi="Calibri" w:cs="Calibri"/>
         </w:rPr>
       </w:pPr>
     </w:p>
     <w:p/>
     <w:p/>
     <w:p/>
-    <w:p/>
-    <w:p/>
-    <w:p/>
-    <w:p>
-      <w:r>
-        <w:lastRenderedPageBreak/>
+    <w:p>
+      <w:r>
         <w:t xml:space="preserve">Más ideas: </w:t>
       </w:r>
       <w:hyperlink r:id="rId12" w:history="1">

</xml_diff>